<commit_message>
before mon nov 4
</commit_message>
<xml_diff>
--- a/week12_nov4-8/cis400_exam2PRAC_130sol.docx
+++ b/week12_nov4-8/cis400_exam2PRAC_130sol.docx
@@ -410,7 +410,6 @@
         </w:rPr>
         <w:t xml:space="preserve">implement </w:t>
       </w:r>
-      <w:proofErr w:type="spellStart"/>
       <w:r>
         <w:rPr>
           <w:rFonts w:cstheme="minorHAnsi"/>
@@ -419,7 +418,6 @@
         </w:rPr>
         <w:t>INotifyPropertyChanged</w:t>
       </w:r>
-      <w:proofErr w:type="spellEnd"/>
     </w:p>
     <w:p>
       <w:pPr>
@@ -475,21 +473,7 @@
         <w:rPr>
           <w:rFonts w:cstheme="minorHAnsi"/>
         </w:rPr>
-        <w:t xml:space="preserve">does the </w:t>
-      </w:r>
-      <w:proofErr w:type="spellStart"/>
-      <w:r>
-        <w:rPr>
-          <w:rFonts w:cstheme="minorHAnsi"/>
-        </w:rPr>
-        <w:t>ViewModel</w:t>
-      </w:r>
-      <w:proofErr w:type="spellEnd"/>
-      <w:r>
-        <w:rPr>
-          <w:rFonts w:cstheme="minorHAnsi"/>
-        </w:rPr>
-        <w:t xml:space="preserve"> do in </w:t>
+        <w:t xml:space="preserve">does the ViewModel do in </w:t>
       </w:r>
       <w:r>
         <w:rPr>
@@ -593,6 +577,15 @@
         </w:rPr>
         <w:t>Stores all the data</w:t>
       </w:r>
+    </w:p>
+    <w:p>
+      <w:pPr>
+        <w:pStyle w:val="ListParagraph"/>
+        <w:ind w:left="360"/>
+        <w:rPr>
+          <w:rFonts w:cstheme="minorHAnsi"/>
+        </w:rPr>
+      </w:pPr>
     </w:p>
     <w:p>
       <w:pPr>
@@ -651,7 +644,6 @@
         </w:rPr>
         <w:t xml:space="preserve">our </w:t>
       </w:r>
-      <w:proofErr w:type="spellStart"/>
       <w:r>
         <w:rPr>
           <w:rFonts w:cstheme="minorHAnsi"/>
@@ -664,14 +656,7 @@
         <w:rPr>
           <w:rFonts w:cstheme="minorHAnsi"/>
         </w:rPr>
-        <w:t>’s</w:t>
-      </w:r>
-      <w:proofErr w:type="spellEnd"/>
-      <w:r>
-        <w:rPr>
-          <w:rFonts w:cstheme="minorHAnsi"/>
-        </w:rPr>
-        <w:t xml:space="preserve"> XAML</w:t>
+        <w:t>’s XAML</w:t>
       </w:r>
       <w:r>
         <w:rPr>
@@ -691,7 +676,6 @@
         </w:rPr>
         <w:t xml:space="preserve"> a control named </w:t>
       </w:r>
-      <w:proofErr w:type="spellStart"/>
       <w:r>
         <w:rPr>
           <w:rFonts w:cstheme="minorHAnsi"/>
@@ -700,14 +684,12 @@
         </w:rPr>
         <w:t>ExamControl</w:t>
       </w:r>
-      <w:proofErr w:type="spellEnd"/>
       <w:r>
         <w:rPr>
           <w:rFonts w:cstheme="minorHAnsi"/>
         </w:rPr>
         <w:t xml:space="preserve">. Further suppose that in the constructor of </w:t>
       </w:r>
-      <w:proofErr w:type="spellStart"/>
       <w:r>
         <w:rPr>
           <w:rFonts w:cstheme="minorHAnsi"/>
@@ -716,7 +698,6 @@
         </w:rPr>
         <w:t>MainWindow</w:t>
       </w:r>
-      <w:proofErr w:type="spellEnd"/>
       <w:r>
         <w:rPr>
           <w:rFonts w:cstheme="minorHAnsi"/>
@@ -735,7 +716,6 @@
         </w:rPr>
         <w:t>: “</w:t>
       </w:r>
-      <w:proofErr w:type="spellStart"/>
       <w:r>
         <w:rPr>
           <w:rFonts w:cstheme="minorHAnsi"/>
@@ -744,9 +724,8 @@
           <w:i/>
           <w:iCs/>
         </w:rPr>
-        <w:t>DataContext</w:t>
-      </w:r>
-      <w:proofErr w:type="spellEnd"/>
+        <w:t xml:space="preserve">DataContext = </w:t>
+      </w:r>
       <w:r>
         <w:rPr>
           <w:rFonts w:cstheme="minorHAnsi"/>
@@ -755,29 +734,45 @@
           <w:i/>
           <w:iCs/>
         </w:rPr>
-        <w:t xml:space="preserve"> = </w:t>
-      </w:r>
-      <w:r>
-        <w:rPr>
-          <w:rFonts w:cstheme="minorHAnsi"/>
-          <w:b/>
-          <w:bCs/>
+        <w:t>list;</w:t>
+      </w:r>
+      <w:r>
+        <w:rPr>
+          <w:rFonts w:cstheme="minorHAnsi"/>
+        </w:rPr>
+        <w:t>”</w:t>
+      </w:r>
+      <w:r>
+        <w:rPr>
+          <w:rFonts w:cstheme="minorHAnsi"/>
+        </w:rPr>
+        <w:t xml:space="preserve">, where </w:t>
+      </w:r>
+      <w:r>
+        <w:rPr>
+          <w:rFonts w:cstheme="minorHAnsi"/>
           <w:i/>
           <w:iCs/>
         </w:rPr>
-        <w:t>list;</w:t>
-      </w:r>
-      <w:r>
-        <w:rPr>
-          <w:rFonts w:cstheme="minorHAnsi"/>
-        </w:rPr>
-        <w:t>”</w:t>
-      </w:r>
-      <w:r>
-        <w:rPr>
-          <w:rFonts w:cstheme="minorHAnsi"/>
-        </w:rPr>
-        <w:t xml:space="preserve">, where </w:t>
+        <w:t>list</w:t>
+      </w:r>
+      <w:r>
+        <w:rPr>
+          <w:rFonts w:cstheme="minorHAnsi"/>
+        </w:rPr>
+        <w:t xml:space="preserve"> </w:t>
+      </w:r>
+      <w:r>
+        <w:rPr>
+          <w:rFonts w:cstheme="minorHAnsi"/>
+        </w:rPr>
+        <w:t>ha</w:t>
+      </w:r>
+      <w:r>
+        <w:rPr>
+          <w:rFonts w:cstheme="minorHAnsi"/>
+        </w:rPr>
+        <w:t xml:space="preserve">s type </w:t>
       </w:r>
       <w:r>
         <w:rPr>
@@ -785,25 +780,13 @@
           <w:i/>
           <w:iCs/>
         </w:rPr>
-        <w:t>list</w:t>
-      </w:r>
-      <w:r>
-        <w:rPr>
-          <w:rFonts w:cstheme="minorHAnsi"/>
-        </w:rPr>
-        <w:t xml:space="preserve"> </w:t>
-      </w:r>
-      <w:r>
-        <w:rPr>
-          <w:rFonts w:cstheme="minorHAnsi"/>
-        </w:rPr>
-        <w:t>ha</w:t>
-      </w:r>
-      <w:r>
-        <w:rPr>
-          <w:rFonts w:cstheme="minorHAnsi"/>
-        </w:rPr>
-        <w:t xml:space="preserve">s type </w:t>
+        <w:t>List&lt;string&gt;</w:t>
+      </w:r>
+      <w:r>
+        <w:rPr>
+          <w:rFonts w:cstheme="minorHAnsi"/>
+        </w:rPr>
+        <w:t xml:space="preserve">. If we never set the </w:t>
       </w:r>
       <w:r>
         <w:rPr>
@@ -811,56 +794,36 @@
           <w:i/>
           <w:iCs/>
         </w:rPr>
-        <w:t>List&lt;string&gt;</w:t>
-      </w:r>
-      <w:r>
-        <w:rPr>
-          <w:rFonts w:cstheme="minorHAnsi"/>
-        </w:rPr>
-        <w:t xml:space="preserve">. If we never set the </w:t>
-      </w:r>
-      <w:proofErr w:type="spellStart"/>
+        <w:t>DataContext</w:t>
+      </w:r>
+      <w:r>
+        <w:rPr>
+          <w:rFonts w:cstheme="minorHAnsi"/>
+        </w:rPr>
+        <w:t xml:space="preserve"> of </w:t>
+      </w:r>
       <w:r>
         <w:rPr>
           <w:rFonts w:cstheme="minorHAnsi"/>
           <w:i/>
           <w:iCs/>
         </w:rPr>
-        <w:t>DataContext</w:t>
-      </w:r>
-      <w:proofErr w:type="spellEnd"/>
-      <w:r>
-        <w:rPr>
-          <w:rFonts w:cstheme="minorHAnsi"/>
-        </w:rPr>
-        <w:t xml:space="preserve"> of </w:t>
-      </w:r>
-      <w:proofErr w:type="spellStart"/>
+        <w:t>ExamControl</w:t>
+      </w:r>
+      <w:r>
+        <w:rPr>
+          <w:rFonts w:cstheme="minorHAnsi"/>
+        </w:rPr>
+        <w:t xml:space="preserve">, what value does its </w:t>
+      </w:r>
       <w:r>
         <w:rPr>
           <w:rFonts w:cstheme="minorHAnsi"/>
           <w:i/>
           <w:iCs/>
         </w:rPr>
-        <w:t>ExamControl</w:t>
-      </w:r>
-      <w:proofErr w:type="spellEnd"/>
-      <w:r>
-        <w:rPr>
-          <w:rFonts w:cstheme="minorHAnsi"/>
-        </w:rPr>
-        <w:t xml:space="preserve">, what value does its </w:t>
-      </w:r>
-      <w:proofErr w:type="spellStart"/>
-      <w:r>
-        <w:rPr>
-          <w:rFonts w:cstheme="minorHAnsi"/>
-          <w:i/>
-          <w:iCs/>
-        </w:rPr>
         <w:t>DataContext</w:t>
       </w:r>
-      <w:proofErr w:type="spellEnd"/>
       <w:r>
         <w:rPr>
           <w:rFonts w:cstheme="minorHAnsi"/>
@@ -879,7 +842,6 @@
           <w:rFonts w:cstheme="minorHAnsi"/>
         </w:rPr>
       </w:pPr>
-      <w:proofErr w:type="spellStart"/>
       <w:r>
         <w:rPr>
           <w:rFonts w:cstheme="minorHAnsi"/>
@@ -892,16 +854,8 @@
         <w:rPr>
           <w:rFonts w:cstheme="minorHAnsi"/>
         </w:rPr>
-        <w:t>’s</w:t>
-      </w:r>
-      <w:proofErr w:type="spellEnd"/>
-      <w:r>
-        <w:rPr>
-          <w:rFonts w:cstheme="minorHAnsi"/>
-        </w:rPr>
-        <w:t xml:space="preserve"> </w:t>
-      </w:r>
-      <w:proofErr w:type="spellStart"/>
+        <w:t xml:space="preserve">’s </w:t>
+      </w:r>
       <w:r>
         <w:rPr>
           <w:rFonts w:cstheme="minorHAnsi"/>
@@ -910,7 +864,6 @@
         </w:rPr>
         <w:t>DataContext</w:t>
       </w:r>
-      <w:proofErr w:type="spellEnd"/>
       <w:r>
         <w:rPr>
           <w:rFonts w:cstheme="minorHAnsi"/>
@@ -937,7 +890,6 @@
           <w:rFonts w:cstheme="minorHAnsi"/>
         </w:rPr>
       </w:pPr>
-      <w:proofErr w:type="spellStart"/>
       <w:r>
         <w:rPr>
           <w:rFonts w:cstheme="minorHAnsi"/>
@@ -950,16 +902,8 @@
         <w:rPr>
           <w:rFonts w:cstheme="minorHAnsi"/>
         </w:rPr>
-        <w:t>’s</w:t>
-      </w:r>
-      <w:proofErr w:type="spellEnd"/>
-      <w:r>
-        <w:rPr>
-          <w:rFonts w:cstheme="minorHAnsi"/>
-        </w:rPr>
-        <w:t xml:space="preserve"> </w:t>
-      </w:r>
-      <w:proofErr w:type="spellStart"/>
+        <w:t xml:space="preserve">’s </w:t>
+      </w:r>
       <w:r>
         <w:rPr>
           <w:rFonts w:cstheme="minorHAnsi"/>
@@ -968,7 +912,6 @@
         </w:rPr>
         <w:t>DataContext</w:t>
       </w:r>
-      <w:proofErr w:type="spellEnd"/>
       <w:r>
         <w:rPr>
           <w:rFonts w:cstheme="minorHAnsi"/>
@@ -993,7 +936,6 @@
           <w:rFonts w:cstheme="minorHAnsi"/>
         </w:rPr>
       </w:pPr>
-      <w:proofErr w:type="spellStart"/>
       <w:r>
         <w:rPr>
           <w:rFonts w:cstheme="minorHAnsi"/>
@@ -1006,16 +948,8 @@
         <w:rPr>
           <w:rFonts w:cstheme="minorHAnsi"/>
         </w:rPr>
-        <w:t>’s</w:t>
-      </w:r>
-      <w:proofErr w:type="spellEnd"/>
-      <w:r>
-        <w:rPr>
-          <w:rFonts w:cstheme="minorHAnsi"/>
-        </w:rPr>
-        <w:t xml:space="preserve"> </w:t>
-      </w:r>
-      <w:proofErr w:type="spellStart"/>
+        <w:t xml:space="preserve">’s </w:t>
+      </w:r>
       <w:r>
         <w:rPr>
           <w:rFonts w:cstheme="minorHAnsi"/>
@@ -1024,7 +958,6 @@
         </w:rPr>
         <w:t>DataContext</w:t>
       </w:r>
-      <w:proofErr w:type="spellEnd"/>
       <w:r>
         <w:rPr>
           <w:rFonts w:cstheme="minorHAnsi"/>
@@ -1037,7 +970,6 @@
         </w:rPr>
         <w:t xml:space="preserve">is the </w:t>
       </w:r>
-      <w:proofErr w:type="spellStart"/>
       <w:r>
         <w:rPr>
           <w:rFonts w:cstheme="minorHAnsi"/>
@@ -1046,7 +978,6 @@
         </w:rPr>
         <w:t>MainWindow</w:t>
       </w:r>
-      <w:proofErr w:type="spellEnd"/>
     </w:p>
     <w:p>
       <w:pPr>
@@ -1079,7 +1010,6 @@
         </w:rPr>
         <w:t xml:space="preserve"> is not a valid </w:t>
       </w:r>
-      <w:proofErr w:type="spellStart"/>
       <w:r>
         <w:rPr>
           <w:rFonts w:cstheme="minorHAnsi"/>
@@ -1088,7 +1018,6 @@
         </w:rPr>
         <w:t>DataContext</w:t>
       </w:r>
-      <w:proofErr w:type="spellEnd"/>
     </w:p>
     <w:p>
       <w:pPr>
@@ -1122,7 +1051,6 @@
         </w:rPr>
         <w:t xml:space="preserve">(3 pts) Consider the </w:t>
       </w:r>
-      <w:proofErr w:type="spellStart"/>
       <w:r>
         <w:rPr>
           <w:rFonts w:cstheme="minorHAnsi"/>
@@ -1131,14 +1059,12 @@
         </w:rPr>
         <w:t>ButtonNameEventArgs</w:t>
       </w:r>
-      <w:proofErr w:type="spellEnd"/>
       <w:r>
         <w:rPr>
           <w:rFonts w:cstheme="minorHAnsi"/>
         </w:rPr>
         <w:t xml:space="preserve"> and </w:t>
       </w:r>
-      <w:proofErr w:type="spellStart"/>
       <w:r>
         <w:rPr>
           <w:rFonts w:cstheme="minorHAnsi"/>
@@ -1147,7 +1073,6 @@
         </w:rPr>
         <w:t>SampleControl</w:t>
       </w:r>
-      <w:proofErr w:type="spellEnd"/>
       <w:r>
         <w:rPr>
           <w:rFonts w:cstheme="minorHAnsi"/>
@@ -1166,7 +1091,6 @@
         </w:rPr>
         <w:t xml:space="preserve">. Within </w:t>
       </w:r>
-      <w:proofErr w:type="spellStart"/>
       <w:r>
         <w:rPr>
           <w:rFonts w:cstheme="minorHAnsi"/>
@@ -1199,14 +1123,12 @@
         </w:rPr>
         <w:t>ontrol</w:t>
       </w:r>
-      <w:proofErr w:type="spellEnd"/>
       <w:r>
         <w:rPr>
           <w:rFonts w:cstheme="minorHAnsi"/>
         </w:rPr>
         <w:t xml:space="preserve">, how would we declare an event named </w:t>
       </w:r>
-      <w:proofErr w:type="spellStart"/>
       <w:r>
         <w:rPr>
           <w:rFonts w:cstheme="minorHAnsi"/>
@@ -1215,14 +1137,12 @@
         </w:rPr>
         <w:t>ButtonEvent</w:t>
       </w:r>
-      <w:proofErr w:type="spellEnd"/>
       <w:r>
         <w:rPr>
           <w:rFonts w:cstheme="minorHAnsi"/>
         </w:rPr>
         <w:t xml:space="preserve"> that used </w:t>
       </w:r>
-      <w:proofErr w:type="spellStart"/>
       <w:r>
         <w:rPr>
           <w:rFonts w:cstheme="minorHAnsi"/>
@@ -1231,26 +1151,11 @@
         </w:rPr>
         <w:t>ButtonNameEventArgs</w:t>
       </w:r>
-      <w:proofErr w:type="spellEnd"/>
-      <w:r>
-        <w:rPr>
-          <w:rFonts w:cstheme="minorHAnsi"/>
-        </w:rPr>
-        <w:t xml:space="preserve"> as our custom event </w:t>
-      </w:r>
-      <w:proofErr w:type="spellStart"/>
-      <w:r>
-        <w:rPr>
-          <w:rFonts w:cstheme="minorHAnsi"/>
-        </w:rPr>
-        <w:t>args</w:t>
-      </w:r>
-      <w:proofErr w:type="spellEnd"/>
-      <w:r>
-        <w:rPr>
-          <w:rFonts w:cstheme="minorHAnsi"/>
-        </w:rPr>
-        <w:t>?</w:t>
+      <w:r>
+        <w:rPr>
+          <w:rFonts w:cstheme="minorHAnsi"/>
+        </w:rPr>
+        <w:t xml:space="preserve"> as our custom event args?</w:t>
       </w:r>
     </w:p>
     <w:p>
@@ -1276,51 +1181,7 @@
           <w:i/>
           <w:iCs/>
         </w:rPr>
-        <w:t xml:space="preserve">public </w:t>
-      </w:r>
-      <w:proofErr w:type="spellStart"/>
-      <w:r>
-        <w:rPr>
-          <w:rFonts w:cstheme="minorHAnsi"/>
-          <w:b/>
-          <w:bCs/>
-          <w:i/>
-          <w:iCs/>
-        </w:rPr>
-        <w:t>ButtonEvent</w:t>
-      </w:r>
-      <w:proofErr w:type="spellEnd"/>
-      <w:r>
-        <w:rPr>
-          <w:rFonts w:cstheme="minorHAnsi"/>
-          <w:b/>
-          <w:bCs/>
-          <w:i/>
-          <w:iCs/>
-        </w:rPr>
-        <w:t>&lt;</w:t>
-      </w:r>
-      <w:proofErr w:type="spellStart"/>
-      <w:r>
-        <w:rPr>
-          <w:rFonts w:cstheme="minorHAnsi"/>
-          <w:b/>
-          <w:bCs/>
-          <w:i/>
-          <w:iCs/>
-        </w:rPr>
-        <w:t>ButtonNameEventArgs</w:t>
-      </w:r>
-      <w:proofErr w:type="spellEnd"/>
-      <w:r>
-        <w:rPr>
-          <w:rFonts w:cstheme="minorHAnsi"/>
-          <w:b/>
-          <w:bCs/>
-          <w:i/>
-          <w:iCs/>
-        </w:rPr>
-        <w:t>&gt;;</w:t>
+        <w:t>public ButtonEvent&lt;ButtonNameEventArgs&gt;;</w:t>
       </w:r>
     </w:p>
     <w:p>
@@ -1346,51 +1207,7 @@
           <w:i/>
           <w:iCs/>
         </w:rPr>
-        <w:t>public event&lt;</w:t>
-      </w:r>
-      <w:proofErr w:type="spellStart"/>
-      <w:r>
-        <w:rPr>
-          <w:rFonts w:cstheme="minorHAnsi"/>
-          <w:b/>
-          <w:bCs/>
-          <w:i/>
-          <w:iCs/>
-        </w:rPr>
-        <w:t>ButtonNameEventArgs</w:t>
-      </w:r>
-      <w:proofErr w:type="spellEnd"/>
-      <w:r>
-        <w:rPr>
-          <w:rFonts w:cstheme="minorHAnsi"/>
-          <w:b/>
-          <w:bCs/>
-          <w:i/>
-          <w:iCs/>
-        </w:rPr>
-        <w:t xml:space="preserve">&gt; </w:t>
-      </w:r>
-      <w:proofErr w:type="spellStart"/>
-      <w:r>
-        <w:rPr>
-          <w:rFonts w:cstheme="minorHAnsi"/>
-          <w:b/>
-          <w:bCs/>
-          <w:i/>
-          <w:iCs/>
-        </w:rPr>
-        <w:t>ButtonEvent</w:t>
-      </w:r>
-      <w:proofErr w:type="spellEnd"/>
-      <w:r>
-        <w:rPr>
-          <w:rFonts w:cstheme="minorHAnsi"/>
-          <w:b/>
-          <w:bCs/>
-          <w:i/>
-          <w:iCs/>
-        </w:rPr>
-        <w:t>;</w:t>
+        <w:t>public event&lt;ButtonNameEventArgs&gt; ButtonEvent;</w:t>
       </w:r>
     </w:p>
     <w:p>
@@ -1416,73 +1233,7 @@
           <w:i/>
           <w:iCs/>
         </w:rPr>
-        <w:t xml:space="preserve">public event </w:t>
-      </w:r>
-      <w:proofErr w:type="spellStart"/>
-      <w:r>
-        <w:rPr>
-          <w:rFonts w:cstheme="minorHAnsi"/>
-          <w:b/>
-          <w:bCs/>
-          <w:i/>
-          <w:iCs/>
-        </w:rPr>
-        <w:t>EventHandler</w:t>
-      </w:r>
-      <w:proofErr w:type="spellEnd"/>
-      <w:r>
-        <w:rPr>
-          <w:rFonts w:cstheme="minorHAnsi"/>
-          <w:b/>
-          <w:bCs/>
-          <w:i/>
-          <w:iCs/>
-        </w:rPr>
-        <w:t>&lt;</w:t>
-      </w:r>
-      <w:proofErr w:type="spellStart"/>
-      <w:r>
-        <w:rPr>
-          <w:rFonts w:cstheme="minorHAnsi"/>
-          <w:b/>
-          <w:bCs/>
-          <w:i/>
-          <w:iCs/>
-        </w:rPr>
-        <w:t>ButtonNameEventArgs</w:t>
-      </w:r>
-      <w:proofErr w:type="spellEnd"/>
-      <w:r>
-        <w:rPr>
-          <w:rFonts w:cstheme="minorHAnsi"/>
-          <w:b/>
-          <w:bCs/>
-          <w:i/>
-          <w:iCs/>
-        </w:rPr>
-        <w:t xml:space="preserve">&gt; </w:t>
-      </w:r>
-      <w:proofErr w:type="spellStart"/>
-      <w:r>
-        <w:rPr>
-          <w:rFonts w:cstheme="minorHAnsi"/>
-          <w:b/>
-          <w:bCs/>
-          <w:i/>
-          <w:iCs/>
-        </w:rPr>
-        <w:t>ButtonEvent</w:t>
-      </w:r>
-      <w:proofErr w:type="spellEnd"/>
-      <w:r>
-        <w:rPr>
-          <w:rFonts w:cstheme="minorHAnsi"/>
-          <w:b/>
-          <w:bCs/>
-          <w:i/>
-          <w:iCs/>
-        </w:rPr>
-        <w:t>;</w:t>
+        <w:t>public event EventHandler&lt;ButtonNameEventArgs&gt; ButtonEvent;</w:t>
       </w:r>
     </w:p>
     <w:p>
@@ -1508,73 +1259,7 @@
           <w:i/>
           <w:iCs/>
         </w:rPr>
-        <w:t xml:space="preserve">public </w:t>
-      </w:r>
-      <w:proofErr w:type="spellStart"/>
-      <w:r>
-        <w:rPr>
-          <w:rFonts w:cstheme="minorHAnsi"/>
-          <w:b/>
-          <w:bCs/>
-          <w:i/>
-          <w:iCs/>
-        </w:rPr>
-        <w:t>EventHandler</w:t>
-      </w:r>
-      <w:proofErr w:type="spellEnd"/>
-      <w:r>
-        <w:rPr>
-          <w:rFonts w:cstheme="minorHAnsi"/>
-          <w:b/>
-          <w:bCs/>
-          <w:i/>
-          <w:iCs/>
-        </w:rPr>
-        <w:t xml:space="preserve"> </w:t>
-      </w:r>
-      <w:proofErr w:type="spellStart"/>
-      <w:r>
-        <w:rPr>
-          <w:rFonts w:cstheme="minorHAnsi"/>
-          <w:b/>
-          <w:bCs/>
-          <w:i/>
-          <w:iCs/>
-        </w:rPr>
-        <w:t>ButtonEvent</w:t>
-      </w:r>
-      <w:proofErr w:type="spellEnd"/>
-      <w:r>
-        <w:rPr>
-          <w:rFonts w:cstheme="minorHAnsi"/>
-          <w:b/>
-          <w:bCs/>
-          <w:i/>
-          <w:iCs/>
-        </w:rPr>
-        <w:t>&lt;</w:t>
-      </w:r>
-      <w:proofErr w:type="spellStart"/>
-      <w:r>
-        <w:rPr>
-          <w:rFonts w:cstheme="minorHAnsi"/>
-          <w:b/>
-          <w:bCs/>
-          <w:i/>
-          <w:iCs/>
-        </w:rPr>
-        <w:t>ButtonNameEventArgs</w:t>
-      </w:r>
-      <w:proofErr w:type="spellEnd"/>
-      <w:r>
-        <w:rPr>
-          <w:rFonts w:cstheme="minorHAnsi"/>
-          <w:b/>
-          <w:bCs/>
-          <w:i/>
-          <w:iCs/>
-        </w:rPr>
-        <w:t>&gt;;</w:t>
+        <w:t>public EventHandler ButtonEvent&lt;ButtonNameEventArgs&gt;;</w:t>
       </w:r>
     </w:p>
     <w:p>
@@ -1604,9 +1289,9 @@
         <w:rPr>
           <w:rFonts w:cstheme="minorHAnsi"/>
         </w:rPr>
+        <w:lastRenderedPageBreak/>
         <w:t xml:space="preserve">(3 pts) Assume </w:t>
       </w:r>
-      <w:proofErr w:type="spellStart"/>
       <w:r>
         <w:rPr>
           <w:rFonts w:cstheme="minorHAnsi"/>
@@ -1615,7 +1300,6 @@
         </w:rPr>
         <w:t>ButtonEvent</w:t>
       </w:r>
-      <w:proofErr w:type="spellEnd"/>
       <w:r>
         <w:rPr>
           <w:rFonts w:cstheme="minorHAnsi"/>
@@ -1634,7 +1318,6 @@
         </w:rPr>
         <w:t xml:space="preserve"> has been defined in </w:t>
       </w:r>
-      <w:proofErr w:type="spellStart"/>
       <w:r>
         <w:rPr>
           <w:rFonts w:cstheme="minorHAnsi"/>
@@ -1643,14 +1326,12 @@
         </w:rPr>
         <w:t>SampleControl</w:t>
       </w:r>
-      <w:proofErr w:type="spellEnd"/>
       <w:r>
         <w:rPr>
           <w:rFonts w:cstheme="minorHAnsi"/>
         </w:rPr>
         <w:t xml:space="preserve">. Suppose the </w:t>
       </w:r>
-      <w:proofErr w:type="spellStart"/>
       <w:r>
         <w:rPr>
           <w:rFonts w:cstheme="minorHAnsi"/>
@@ -1659,14 +1340,12 @@
         </w:rPr>
         <w:t>ButtonClick</w:t>
       </w:r>
-      <w:proofErr w:type="spellEnd"/>
       <w:r>
         <w:rPr>
           <w:rFonts w:cstheme="minorHAnsi"/>
         </w:rPr>
         <w:t xml:space="preserve"> method is the Click event handler for several buttons defined in the </w:t>
       </w:r>
-      <w:proofErr w:type="spellStart"/>
       <w:r>
         <w:rPr>
           <w:rFonts w:cstheme="minorHAnsi"/>
@@ -1679,21 +1358,7 @@
         <w:rPr>
           <w:rFonts w:cstheme="minorHAnsi"/>
         </w:rPr>
-        <w:t>’s</w:t>
-      </w:r>
-      <w:proofErr w:type="spellEnd"/>
-      <w:r>
-        <w:rPr>
-          <w:rFonts w:cstheme="minorHAnsi"/>
-        </w:rPr>
-        <w:t xml:space="preserve"> XAML, and that </w:t>
-      </w:r>
-      <w:r>
-        <w:rPr>
-          <w:rFonts w:cstheme="minorHAnsi"/>
-        </w:rPr>
-        <w:lastRenderedPageBreak/>
-        <w:t xml:space="preserve">the </w:t>
+        <w:t xml:space="preserve">’s XAML, and that the </w:t>
       </w:r>
       <w:r>
         <w:rPr>
@@ -1709,7 +1374,6 @@
         </w:rPr>
         <w:t xml:space="preserve"> property for each button has been set. As if we were inside the </w:t>
       </w:r>
-      <w:proofErr w:type="spellStart"/>
       <w:r>
         <w:rPr>
           <w:rFonts w:cstheme="minorHAnsi"/>
@@ -1718,14 +1382,12 @@
         </w:rPr>
         <w:t>ButtonClick</w:t>
       </w:r>
-      <w:proofErr w:type="spellEnd"/>
       <w:r>
         <w:rPr>
           <w:rFonts w:cstheme="minorHAnsi"/>
         </w:rPr>
         <w:t xml:space="preserve"> method, how would we invoke </w:t>
       </w:r>
-      <w:proofErr w:type="spellStart"/>
       <w:r>
         <w:rPr>
           <w:rFonts w:cstheme="minorHAnsi"/>
@@ -1734,7 +1396,6 @@
         </w:rPr>
         <w:t>ButtonEvent</w:t>
       </w:r>
-      <w:proofErr w:type="spellEnd"/>
       <w:r>
         <w:rPr>
           <w:rFonts w:cstheme="minorHAnsi"/>
@@ -1769,7 +1430,6 @@
           <w:iCs/>
         </w:rPr>
       </w:pPr>
-      <w:proofErr w:type="spellStart"/>
       <w:r>
         <w:rPr>
           <w:rFonts w:cstheme="minorHAnsi"/>
@@ -1778,62 +1438,7 @@
           <w:i/>
           <w:iCs/>
         </w:rPr>
-        <w:t>ButtonEvent</w:t>
-      </w:r>
-      <w:proofErr w:type="spellEnd"/>
-      <w:r>
-        <w:rPr>
-          <w:rFonts w:cstheme="minorHAnsi"/>
-          <w:b/>
-          <w:bCs/>
-          <w:i/>
-          <w:iCs/>
-        </w:rPr>
-        <w:t xml:space="preserve">?.Invoke(this, new </w:t>
-      </w:r>
-      <w:proofErr w:type="spellStart"/>
-      <w:r>
-        <w:rPr>
-          <w:rFonts w:cstheme="minorHAnsi"/>
-          <w:b/>
-          <w:bCs/>
-          <w:i/>
-          <w:iCs/>
-        </w:rPr>
-        <w:t>ButtonNameEventArgs</w:t>
-      </w:r>
-      <w:proofErr w:type="spellEnd"/>
-      <w:r>
-        <w:rPr>
-          <w:rFonts w:cstheme="minorHAnsi"/>
-          <w:b/>
-          <w:bCs/>
-          <w:i/>
-          <w:iCs/>
-        </w:rPr>
-        <w:t>(</w:t>
-      </w:r>
-      <w:proofErr w:type="spellStart"/>
-      <w:r>
-        <w:rPr>
-          <w:rFonts w:cstheme="minorHAnsi"/>
-          <w:b/>
-          <w:bCs/>
-          <w:i/>
-          <w:iCs/>
-        </w:rPr>
-        <w:t>sender.Name</w:t>
-      </w:r>
-      <w:proofErr w:type="spellEnd"/>
-      <w:r>
-        <w:rPr>
-          <w:rFonts w:cstheme="minorHAnsi"/>
-          <w:b/>
-          <w:bCs/>
-          <w:i/>
-          <w:iCs/>
-        </w:rPr>
-        <w:t>));</w:t>
+        <w:t>ButtonEvent?.Invoke(this, new ButtonNameEventArgs(sender.Name));</w:t>
       </w:r>
     </w:p>
     <w:p>
@@ -1859,9 +1464,8 @@
           <w:i/>
           <w:iCs/>
         </w:rPr>
-        <w:t xml:space="preserve">new </w:t>
-      </w:r>
-      <w:proofErr w:type="spellStart"/>
+        <w:t>new ButtonEvent</w:t>
+      </w:r>
       <w:r>
         <w:rPr>
           <w:rFonts w:cstheme="minorHAnsi"/>
@@ -1870,9 +1474,8 @@
           <w:i/>
           <w:iCs/>
         </w:rPr>
-        <w:t>ButtonEvent</w:t>
-      </w:r>
-      <w:proofErr w:type="spellEnd"/>
+        <w:t>?.Invoke</w:t>
+      </w:r>
       <w:r>
         <w:rPr>
           <w:rFonts w:cstheme="minorHAnsi"/>
@@ -1881,39 +1484,7 @@
           <w:i/>
           <w:iCs/>
         </w:rPr>
-        <w:t>?.Invoke</w:t>
-      </w:r>
-      <w:r>
-        <w:rPr>
-          <w:rFonts w:cstheme="minorHAnsi"/>
-          <w:b/>
-          <w:bCs/>
-          <w:i/>
-          <w:iCs/>
-        </w:rPr>
-        <w:t xml:space="preserve">(new </w:t>
-      </w:r>
-      <w:proofErr w:type="spellStart"/>
-      <w:r>
-        <w:rPr>
-          <w:rFonts w:cstheme="minorHAnsi"/>
-          <w:b/>
-          <w:bCs/>
-          <w:i/>
-          <w:iCs/>
-        </w:rPr>
-        <w:t>ButtonEventArgs</w:t>
-      </w:r>
-      <w:proofErr w:type="spellEnd"/>
-      <w:r>
-        <w:rPr>
-          <w:rFonts w:cstheme="minorHAnsi"/>
-          <w:b/>
-          <w:bCs/>
-          <w:i/>
-          <w:iCs/>
-        </w:rPr>
-        <w:t>(</w:t>
+        <w:t>(new ButtonEventArgs(</w:t>
       </w:r>
       <w:r>
         <w:rPr>
@@ -1941,7 +1512,6 @@
           <w:iCs/>
         </w:rPr>
       </w:pPr>
-      <w:proofErr w:type="spellStart"/>
       <w:r>
         <w:rPr>
           <w:rFonts w:cstheme="minorHAnsi"/>
@@ -1950,40 +1520,7 @@
           <w:i/>
           <w:iCs/>
         </w:rPr>
-        <w:t>ButtonEvent</w:t>
-      </w:r>
-      <w:proofErr w:type="spellEnd"/>
-      <w:r>
-        <w:rPr>
-          <w:rFonts w:cstheme="minorHAnsi"/>
-          <w:b/>
-          <w:bCs/>
-          <w:i/>
-          <w:iCs/>
-        </w:rPr>
-        <w:t xml:space="preserve">?.Invoke(this, new </w:t>
-      </w:r>
-      <w:proofErr w:type="spellStart"/>
-      <w:r>
-        <w:rPr>
-          <w:rFonts w:cstheme="minorHAnsi"/>
-          <w:b/>
-          <w:bCs/>
-          <w:i/>
-          <w:iCs/>
-        </w:rPr>
-        <w:t>ButtonNameEventArgs</w:t>
-      </w:r>
-      <w:proofErr w:type="spellEnd"/>
-      <w:r>
-        <w:rPr>
-          <w:rFonts w:cstheme="minorHAnsi"/>
-          <w:b/>
-          <w:bCs/>
-          <w:i/>
-          <w:iCs/>
-        </w:rPr>
-        <w:t>((sender as Button).Name));</w:t>
+        <w:t>ButtonEvent?.Invoke(this, new ButtonNameEventArgs((sender as Button).Name));</w:t>
       </w:r>
       <w:r>
         <w:rPr>
@@ -2019,51 +1556,7 @@
           <w:i/>
           <w:iCs/>
         </w:rPr>
-        <w:t xml:space="preserve">new </w:t>
-      </w:r>
-      <w:proofErr w:type="spellStart"/>
-      <w:r>
-        <w:rPr>
-          <w:rFonts w:cstheme="minorHAnsi"/>
-          <w:b/>
-          <w:bCs/>
-          <w:i/>
-          <w:iCs/>
-        </w:rPr>
-        <w:t>ButtonEventArgs</w:t>
-      </w:r>
-      <w:proofErr w:type="spellEnd"/>
-      <w:r>
-        <w:rPr>
-          <w:rFonts w:cstheme="minorHAnsi"/>
-          <w:b/>
-          <w:bCs/>
-          <w:i/>
-          <w:iCs/>
-        </w:rPr>
-        <w:t>?.Invoke(</w:t>
-      </w:r>
-      <w:proofErr w:type="spellStart"/>
-      <w:r>
-        <w:rPr>
-          <w:rFonts w:cstheme="minorHAnsi"/>
-          <w:b/>
-          <w:bCs/>
-          <w:i/>
-          <w:iCs/>
-        </w:rPr>
-        <w:t>ButtonEvent</w:t>
-      </w:r>
-      <w:proofErr w:type="spellEnd"/>
-      <w:r>
-        <w:rPr>
-          <w:rFonts w:cstheme="minorHAnsi"/>
-          <w:b/>
-          <w:bCs/>
-          <w:i/>
-          <w:iCs/>
-        </w:rPr>
-        <w:t>);</w:t>
+        <w:t>new ButtonEventArgs?.Invoke(ButtonEvent);</w:t>
       </w:r>
     </w:p>
     <w:p>
@@ -2110,7 +1603,6 @@
         </w:rPr>
         <w:t xml:space="preserve">uppose that </w:t>
       </w:r>
-      <w:proofErr w:type="spellStart"/>
       <w:r>
         <w:rPr>
           <w:rFonts w:cstheme="minorHAnsi"/>
@@ -2119,7 +1611,6 @@
         </w:rPr>
         <w:t>MainWindow</w:t>
       </w:r>
-      <w:proofErr w:type="spellEnd"/>
       <w:r>
         <w:rPr>
           <w:rFonts w:cstheme="minorHAnsi"/>
@@ -2138,7 +1629,6 @@
         </w:rPr>
         <w:t xml:space="preserve"> a </w:t>
       </w:r>
-      <w:proofErr w:type="spellStart"/>
       <w:r>
         <w:rPr>
           <w:rFonts w:cstheme="minorHAnsi"/>
@@ -2147,14 +1637,12 @@
         </w:rPr>
         <w:t>SampleControl</w:t>
       </w:r>
-      <w:proofErr w:type="spellEnd"/>
       <w:r>
         <w:rPr>
           <w:rFonts w:cstheme="minorHAnsi"/>
         </w:rPr>
         <w:t xml:space="preserve"> named </w:t>
       </w:r>
-      <w:proofErr w:type="spellStart"/>
       <w:r>
         <w:rPr>
           <w:rFonts w:cstheme="minorHAnsi"/>
@@ -2163,14 +1651,12 @@
         </w:rPr>
         <w:t>MySample</w:t>
       </w:r>
-      <w:proofErr w:type="spellEnd"/>
       <w:r>
         <w:rPr>
           <w:rFonts w:cstheme="minorHAnsi"/>
         </w:rPr>
         <w:t xml:space="preserve"> in its XAML. If we wanted </w:t>
       </w:r>
-      <w:proofErr w:type="spellStart"/>
       <w:r>
         <w:rPr>
           <w:rFonts w:cstheme="minorHAnsi"/>
@@ -2179,14 +1665,12 @@
         </w:rPr>
         <w:t>MainWindow</w:t>
       </w:r>
-      <w:proofErr w:type="spellEnd"/>
       <w:r>
         <w:rPr>
           <w:rFonts w:cstheme="minorHAnsi"/>
         </w:rPr>
         <w:t xml:space="preserve"> to be able to do something whenever </w:t>
       </w:r>
-      <w:proofErr w:type="spellStart"/>
       <w:r>
         <w:rPr>
           <w:rFonts w:cstheme="minorHAnsi"/>
@@ -2195,7 +1679,6 @@
         </w:rPr>
         <w:t>ButtonEvent</w:t>
       </w:r>
-      <w:proofErr w:type="spellEnd"/>
       <w:r>
         <w:rPr>
           <w:rFonts w:cstheme="minorHAnsi"/>
@@ -2226,7 +1709,6 @@
         </w:rPr>
         <w:t xml:space="preserve">Create an event handler in </w:t>
       </w:r>
-      <w:proofErr w:type="spellStart"/>
       <w:r>
         <w:rPr>
           <w:rFonts w:cstheme="minorHAnsi"/>
@@ -2235,14 +1717,12 @@
         </w:rPr>
         <w:t>MainWindow</w:t>
       </w:r>
-      <w:proofErr w:type="spellEnd"/>
       <w:r>
         <w:rPr>
           <w:rFonts w:cstheme="minorHAnsi"/>
         </w:rPr>
         <w:t xml:space="preserve"> and attach that event handler to </w:t>
       </w:r>
-      <w:proofErr w:type="spellStart"/>
       <w:r>
         <w:rPr>
           <w:rFonts w:cstheme="minorHAnsi"/>
@@ -2251,7 +1731,6 @@
         </w:rPr>
         <w:t>MySample.ButtonEvent</w:t>
       </w:r>
-      <w:proofErr w:type="spellEnd"/>
     </w:p>
     <w:p>
       <w:pPr>
@@ -2270,7 +1749,6 @@
         </w:rPr>
         <w:t xml:space="preserve">Make </w:t>
       </w:r>
-      <w:proofErr w:type="spellStart"/>
       <w:r>
         <w:rPr>
           <w:rFonts w:cstheme="minorHAnsi"/>
@@ -2279,14 +1757,12 @@
         </w:rPr>
         <w:t>SampleControl</w:t>
       </w:r>
-      <w:proofErr w:type="spellEnd"/>
       <w:r>
         <w:rPr>
           <w:rFonts w:cstheme="minorHAnsi"/>
         </w:rPr>
         <w:t xml:space="preserve"> implement </w:t>
       </w:r>
-      <w:proofErr w:type="spellStart"/>
       <w:r>
         <w:rPr>
           <w:rFonts w:cstheme="minorHAnsi"/>
@@ -2295,7 +1771,6 @@
         </w:rPr>
         <w:t>INotifyPropertyChanged</w:t>
       </w:r>
-      <w:proofErr w:type="spellEnd"/>
     </w:p>
     <w:p>
       <w:pPr>
@@ -2314,7 +1789,6 @@
         </w:rPr>
         <w:t xml:space="preserve">We can’t access </w:t>
       </w:r>
-      <w:proofErr w:type="spellStart"/>
       <w:r>
         <w:rPr>
           <w:rFonts w:cstheme="minorHAnsi"/>
@@ -2323,14 +1797,12 @@
         </w:rPr>
         <w:t>MainWindow</w:t>
       </w:r>
-      <w:proofErr w:type="spellEnd"/>
       <w:r>
         <w:rPr>
           <w:rFonts w:cstheme="minorHAnsi"/>
         </w:rPr>
         <w:t xml:space="preserve"> from </w:t>
       </w:r>
-      <w:proofErr w:type="spellStart"/>
       <w:r>
         <w:rPr>
           <w:rFonts w:cstheme="minorHAnsi"/>
@@ -2339,7 +1811,6 @@
         </w:rPr>
         <w:t>SampleControl</w:t>
       </w:r>
-      <w:proofErr w:type="spellEnd"/>
       <w:r>
         <w:rPr>
           <w:rFonts w:cstheme="minorHAnsi"/>
@@ -2364,7 +1835,6 @@
         </w:rPr>
         <w:t xml:space="preserve">Create an event handler in </w:t>
       </w:r>
-      <w:proofErr w:type="spellStart"/>
       <w:r>
         <w:rPr>
           <w:rFonts w:cstheme="minorHAnsi"/>
@@ -2373,14 +1843,12 @@
         </w:rPr>
         <w:t>MainWindow</w:t>
       </w:r>
-      <w:proofErr w:type="spellEnd"/>
       <w:r>
         <w:rPr>
           <w:rFonts w:cstheme="minorHAnsi"/>
         </w:rPr>
         <w:t xml:space="preserve"> and attach that event handler to </w:t>
       </w:r>
-      <w:proofErr w:type="spellStart"/>
       <w:r>
         <w:rPr>
           <w:rFonts w:cstheme="minorHAnsi"/>
@@ -2389,7 +1857,6 @@
         </w:rPr>
         <w:t>SampleControl.ButtonEvent</w:t>
       </w:r>
-      <w:proofErr w:type="spellEnd"/>
     </w:p>
     <w:p>
       <w:pPr>
@@ -2497,6 +1964,7 @@
         <w:rPr>
           <w:rFonts w:cstheme="minorHAnsi"/>
         </w:rPr>
+        <w:lastRenderedPageBreak/>
         <w:t>(2</w:t>
       </w:r>
       <w:r>
@@ -2517,7 +1985,6 @@
         </w:rPr>
         <w:t xml:space="preserve">Draw the </w:t>
       </w:r>
-      <w:proofErr w:type="spellStart"/>
       <w:r>
         <w:rPr>
           <w:rFonts w:cstheme="minorHAnsi"/>
@@ -2526,7 +1993,6 @@
         </w:rPr>
         <w:t>DrawXAML</w:t>
       </w:r>
-      <w:proofErr w:type="spellEnd"/>
       <w:r>
         <w:rPr>
           <w:rFonts w:cstheme="minorHAnsi"/>
@@ -2815,6 +2281,71 @@
           <w:rFonts w:cstheme="minorHAnsi"/>
         </w:rPr>
       </w:pPr>
+      <w:r>
+        <w:rPr>
+          <w:rFonts w:cstheme="minorHAnsi"/>
+          <w:noProof/>
+        </w:rPr>
+        <mc:AlternateContent>
+          <mc:Choice Requires="wpi">
+            <w:drawing>
+              <wp:anchor distT="0" distB="0" distL="114300" distR="114300" simplePos="0" relativeHeight="251659264" behindDoc="0" locked="0" layoutInCell="1" allowOverlap="1" wp14:anchorId="2D2B4A3C" wp14:editId="6FC61129">
+                <wp:simplePos x="0" y="0"/>
+                <wp:positionH relativeFrom="column">
+                  <wp:posOffset>5221190</wp:posOffset>
+                </wp:positionH>
+                <wp:positionV relativeFrom="paragraph">
+                  <wp:posOffset>33405</wp:posOffset>
+                </wp:positionV>
+                <wp:extent cx="360" cy="360"/>
+                <wp:effectExtent l="0" t="0" r="0" b="0"/>
+                <wp:wrapNone/>
+                <wp:docPr id="2" name="Ink 2"/>
+                <wp:cNvGraphicFramePr/>
+                <a:graphic xmlns:a="http://schemas.openxmlformats.org/drawingml/2006/main">
+                  <a:graphicData uri="http://schemas.microsoft.com/office/word/2010/wordprocessingInk">
+                    <w14:contentPart bwMode="auto" r:id="rId7">
+                      <w14:nvContentPartPr>
+                        <w14:cNvContentPartPr/>
+                      </w14:nvContentPartPr>
+                      <w14:xfrm>
+                        <a:off x="0" y="0"/>
+                        <a:ext cx="360" cy="360"/>
+                      </w14:xfrm>
+                    </w14:contentPart>
+                  </a:graphicData>
+                </a:graphic>
+              </wp:anchor>
+            </w:drawing>
+          </mc:Choice>
+          <mc:Fallback>
+            <w:pict>
+              <v:shapetype w14:anchorId="45ABA8BB" id="_x0000_t75" coordsize="21600,21600" o:spt="75" o:preferrelative="t" path="m@4@5l@4@11@9@11@9@5xe" filled="f" stroked="f">
+                <v:stroke joinstyle="miter"/>
+                <v:formulas>
+                  <v:f eqn="if lineDrawn pixelLineWidth 0"/>
+                  <v:f eqn="sum @0 1 0"/>
+                  <v:f eqn="sum 0 0 @1"/>
+                  <v:f eqn="prod @2 1 2"/>
+                  <v:f eqn="prod @3 21600 pixelWidth"/>
+                  <v:f eqn="prod @3 21600 pixelHeight"/>
+                  <v:f eqn="sum @0 0 1"/>
+                  <v:f eqn="prod @6 1 2"/>
+                  <v:f eqn="prod @7 21600 pixelWidth"/>
+                  <v:f eqn="sum @8 21600 0"/>
+                  <v:f eqn="prod @7 21600 pixelHeight"/>
+                  <v:f eqn="sum @10 21600 0"/>
+                </v:formulas>
+                <v:path o:extrusionok="f" gradientshapeok="t" o:connecttype="rect"/>
+                <o:lock v:ext="edit" aspectratio="t"/>
+              </v:shapetype>
+              <v:shape id="Ink 2" o:spid="_x0000_s1026" type="#_x0000_t75" style="position:absolute;margin-left:410.4pt;margin-top:1.95pt;width:1.45pt;height:1.45pt;z-index:251659264;visibility:visible;mso-wrap-style:square;mso-wrap-distance-left:9pt;mso-wrap-distance-top:0;mso-wrap-distance-right:9pt;mso-wrap-distance-bottom:0;mso-position-horizontal:absolute;mso-position-horizontal-relative:text;mso-position-vertical:absolute;mso-position-vertical-relative:text" o:gfxdata="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">
+                <v:imagedata r:id="rId8" o:title=""/>
+              </v:shape>
+            </w:pict>
+          </mc:Fallback>
+        </mc:AlternateContent>
+      </w:r>
     </w:p>
     <w:p>
       <w:pPr>
@@ -2986,46 +2517,34 @@
         </w:rPr>
         <w:t xml:space="preserve">, that the result of </w:t>
       </w:r>
-      <w:proofErr w:type="spellStart"/>
       <w:r>
         <w:rPr>
           <w:rFonts w:cstheme="minorHAnsi"/>
           <w:i/>
           <w:iCs/>
         </w:rPr>
-        <w:t>ToString</w:t>
-      </w:r>
-      <w:proofErr w:type="spellEnd"/>
+        <w:t>ToString()</w:t>
+      </w:r>
+      <w:r>
+        <w:rPr>
+          <w:rFonts w:cstheme="minorHAnsi"/>
+        </w:rPr>
+        <w:t xml:space="preserve"> has the format “3x4 rectangle, area 12, perimeter 14”, and</w:t>
+      </w:r>
+      <w:r>
+        <w:rPr>
+          <w:rFonts w:cstheme="minorHAnsi"/>
+        </w:rPr>
+        <w:t xml:space="preserve"> that the class correctly implements the </w:t>
+      </w:r>
       <w:r>
         <w:rPr>
           <w:rFonts w:cstheme="minorHAnsi"/>
           <w:i/>
           <w:iCs/>
         </w:rPr>
-        <w:t>()</w:t>
-      </w:r>
-      <w:r>
-        <w:rPr>
-          <w:rFonts w:cstheme="minorHAnsi"/>
-        </w:rPr>
-        <w:t xml:space="preserve"> has the format “3x4 rectangle, area 12, perimeter 14”, and</w:t>
-      </w:r>
-      <w:r>
-        <w:rPr>
-          <w:rFonts w:cstheme="minorHAnsi"/>
-        </w:rPr>
-        <w:t xml:space="preserve"> that the class correctly implements the </w:t>
-      </w:r>
-      <w:proofErr w:type="spellStart"/>
-      <w:r>
-        <w:rPr>
-          <w:rFonts w:cstheme="minorHAnsi"/>
-          <w:i/>
-          <w:iCs/>
-        </w:rPr>
         <w:t>INotifyPropertyChanged</w:t>
       </w:r>
-      <w:proofErr w:type="spellEnd"/>
       <w:r>
         <w:rPr>
           <w:rFonts w:cstheme="minorHAnsi"/>
@@ -3636,8 +3155,146 @@
       <w:r>
         <w:rPr>
           <w:rFonts w:cstheme="minorHAnsi"/>
+          <w:noProof/>
         </w:rPr>
         <w:lastRenderedPageBreak/>
+        <mc:AlternateContent>
+          <mc:Choice Requires="wpi">
+            <w:drawing>
+              <wp:anchor distT="0" distB="0" distL="114300" distR="114300" simplePos="0" relativeHeight="251662336" behindDoc="0" locked="0" layoutInCell="1" allowOverlap="1" wp14:anchorId="2943CD03" wp14:editId="778778C6">
+                <wp:simplePos x="0" y="0"/>
+                <wp:positionH relativeFrom="column">
+                  <wp:posOffset>704990</wp:posOffset>
+                </wp:positionH>
+                <wp:positionV relativeFrom="paragraph">
+                  <wp:posOffset>137829</wp:posOffset>
+                </wp:positionV>
+                <wp:extent cx="360" cy="360"/>
+                <wp:effectExtent l="0" t="0" r="0" b="0"/>
+                <wp:wrapNone/>
+                <wp:docPr id="5" name="Ink 5"/>
+                <wp:cNvGraphicFramePr/>
+                <a:graphic xmlns:a="http://schemas.openxmlformats.org/drawingml/2006/main">
+                  <a:graphicData uri="http://schemas.microsoft.com/office/word/2010/wordprocessingInk">
+                    <w14:contentPart bwMode="auto" r:id="rId9">
+                      <w14:nvContentPartPr>
+                        <w14:cNvContentPartPr/>
+                      </w14:nvContentPartPr>
+                      <w14:xfrm>
+                        <a:off x="0" y="0"/>
+                        <a:ext cx="360" cy="360"/>
+                      </w14:xfrm>
+                    </w14:contentPart>
+                  </a:graphicData>
+                </a:graphic>
+              </wp:anchor>
+            </w:drawing>
+          </mc:Choice>
+          <mc:Fallback>
+            <w:pict>
+              <v:shape w14:anchorId="0E7C34A6" id="Ink 5" o:spid="_x0000_s1026" type="#_x0000_t75" style="position:absolute;margin-left:54.8pt;margin-top:10.15pt;width:1.45pt;height:1.45pt;z-index:251662336;visibility:visible;mso-wrap-style:square;mso-wrap-distance-left:9pt;mso-wrap-distance-top:0;mso-wrap-distance-right:9pt;mso-wrap-distance-bottom:0;mso-position-horizontal:absolute;mso-position-horizontal-relative:text;mso-position-vertical:absolute;mso-position-vertical-relative:text" o:gfxdata="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">
+                <v:imagedata r:id="rId8" o:title=""/>
+              </v:shape>
+            </w:pict>
+          </mc:Fallback>
+        </mc:AlternateContent>
+      </w:r>
+      <w:r>
+        <w:rPr>
+          <w:rFonts w:cstheme="minorHAnsi"/>
+          <w:noProof/>
+        </w:rPr>
+        <mc:AlternateContent>
+          <mc:Choice Requires="wpi">
+            <w:drawing>
+              <wp:anchor distT="0" distB="0" distL="114300" distR="114300" simplePos="0" relativeHeight="251661312" behindDoc="0" locked="0" layoutInCell="1" allowOverlap="1" wp14:anchorId="2B0BD1E0" wp14:editId="72ACE8E4">
+                <wp:simplePos x="0" y="0"/>
+                <wp:positionH relativeFrom="column">
+                  <wp:posOffset>2328590</wp:posOffset>
+                </wp:positionH>
+                <wp:positionV relativeFrom="paragraph">
+                  <wp:posOffset>630669</wp:posOffset>
+                </wp:positionV>
+                <wp:extent cx="360" cy="360"/>
+                <wp:effectExtent l="0" t="0" r="0" b="0"/>
+                <wp:wrapNone/>
+                <wp:docPr id="4" name="Ink 4"/>
+                <wp:cNvGraphicFramePr/>
+                <a:graphic xmlns:a="http://schemas.openxmlformats.org/drawingml/2006/main">
+                  <a:graphicData uri="http://schemas.microsoft.com/office/word/2010/wordprocessingInk">
+                    <w14:contentPart bwMode="auto" r:id="rId10">
+                      <w14:nvContentPartPr>
+                        <w14:cNvContentPartPr/>
+                      </w14:nvContentPartPr>
+                      <w14:xfrm>
+                        <a:off x="0" y="0"/>
+                        <a:ext cx="360" cy="360"/>
+                      </w14:xfrm>
+                    </w14:contentPart>
+                  </a:graphicData>
+                </a:graphic>
+              </wp:anchor>
+            </w:drawing>
+          </mc:Choice>
+          <mc:Fallback>
+            <w:pict>
+              <v:shape w14:anchorId="7914B1E0" id="Ink 4" o:spid="_x0000_s1026" type="#_x0000_t75" style="position:absolute;margin-left:182.65pt;margin-top:48.95pt;width:1.45pt;height:1.45pt;z-index:251661312;visibility:visible;mso-wrap-style:square;mso-wrap-distance-left:9pt;mso-wrap-distance-top:0;mso-wrap-distance-right:9pt;mso-wrap-distance-bottom:0;mso-position-horizontal:absolute;mso-position-horizontal-relative:text;mso-position-vertical:absolute;mso-position-vertical-relative:text" o:gfxdata="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">
+                <v:imagedata r:id="rId8" o:title=""/>
+              </v:shape>
+            </w:pict>
+          </mc:Fallback>
+        </mc:AlternateContent>
+      </w:r>
+      <w:r>
+        <w:rPr>
+          <w:rFonts w:cstheme="minorHAnsi"/>
+          <w:noProof/>
+        </w:rPr>
+        <mc:AlternateContent>
+          <mc:Choice Requires="wpi">
+            <w:drawing>
+              <wp:anchor distT="0" distB="0" distL="114300" distR="114300" simplePos="0" relativeHeight="251660288" behindDoc="0" locked="0" layoutInCell="1" allowOverlap="1" wp14:anchorId="5A9BEF71" wp14:editId="74697565">
+                <wp:simplePos x="0" y="0"/>
+                <wp:positionH relativeFrom="column">
+                  <wp:posOffset>622910</wp:posOffset>
+                </wp:positionH>
+                <wp:positionV relativeFrom="paragraph">
+                  <wp:posOffset>492429</wp:posOffset>
+                </wp:positionV>
+                <wp:extent cx="360" cy="360"/>
+                <wp:effectExtent l="0" t="0" r="0" b="0"/>
+                <wp:wrapNone/>
+                <wp:docPr id="3" name="Ink 3"/>
+                <wp:cNvGraphicFramePr/>
+                <a:graphic xmlns:a="http://schemas.openxmlformats.org/drawingml/2006/main">
+                  <a:graphicData uri="http://schemas.microsoft.com/office/word/2010/wordprocessingInk">
+                    <w14:contentPart bwMode="auto" r:id="rId11">
+                      <w14:nvContentPartPr>
+                        <w14:cNvContentPartPr/>
+                      </w14:nvContentPartPr>
+                      <w14:xfrm>
+                        <a:off x="0" y="0"/>
+                        <a:ext cx="360" cy="360"/>
+                      </w14:xfrm>
+                    </w14:contentPart>
+                  </a:graphicData>
+                </a:graphic>
+              </wp:anchor>
+            </w:drawing>
+          </mc:Choice>
+          <mc:Fallback>
+            <w:pict>
+              <v:shape w14:anchorId="733280FC" id="Ink 3" o:spid="_x0000_s1026" type="#_x0000_t75" style="position:absolute;margin-left:48.35pt;margin-top:38.05pt;width:1.45pt;height:1.45pt;z-index:251660288;visibility:visible;mso-wrap-style:square;mso-wrap-distance-left:9pt;mso-wrap-distance-top:0;mso-wrap-distance-right:9pt;mso-wrap-distance-bottom:0;mso-position-horizontal:absolute;mso-position-horizontal-relative:text;mso-position-vertical:absolute;mso-position-vertical-relative:text" o:gfxdata="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">
+                <v:imagedata r:id="rId8" o:title=""/>
+              </v:shape>
+            </w:pict>
+          </mc:Fallback>
+        </mc:AlternateContent>
+      </w:r>
+      <w:r>
+        <w:rPr>
+          <w:rFonts w:cstheme="minorHAnsi"/>
+        </w:rPr>
         <w:t>(</w:t>
       </w:r>
       <w:r>
@@ -3776,275 +3433,278 @@
         <w:rPr>
           <w:rFonts w:cstheme="minorHAnsi"/>
         </w:rPr>
-        <w:t>:</w:t>
-      </w:r>
-    </w:p>
-    <w:p>
-      <w:pPr>
-        <w:rPr>
-          <w:rFonts w:ascii="Consolas" w:hAnsi="Consolas" w:cstheme="minorHAnsi"/>
-          <w:b/>
-          <w:bCs/>
-        </w:rPr>
-      </w:pPr>
-      <w:r>
-        <w:rPr>
-          <w:rFonts w:ascii="Consolas" w:hAnsi="Consolas" w:cstheme="minorHAnsi"/>
-          <w:b/>
-          <w:bCs/>
-        </w:rPr>
-        <w:t>&lt;</w:t>
-      </w:r>
-      <w:proofErr w:type="spellStart"/>
-      <w:r>
-        <w:rPr>
-          <w:rFonts w:ascii="Consolas" w:hAnsi="Consolas" w:cstheme="minorHAnsi"/>
-          <w:b/>
-          <w:bCs/>
-        </w:rPr>
-        <w:t>StackPanel</w:t>
-      </w:r>
-      <w:proofErr w:type="spellEnd"/>
-      <w:r>
-        <w:rPr>
-          <w:rFonts w:ascii="Consolas" w:hAnsi="Consolas" w:cstheme="minorHAnsi"/>
-          <w:b/>
-          <w:bCs/>
-        </w:rPr>
-        <w:t>&gt;</w:t>
-      </w:r>
-    </w:p>
-    <w:p>
-      <w:pPr>
-        <w:rPr>
-          <w:rFonts w:ascii="Consolas" w:hAnsi="Consolas" w:cstheme="minorHAnsi"/>
-          <w:b/>
-          <w:bCs/>
-        </w:rPr>
-      </w:pPr>
-    </w:p>
-    <w:p>
-      <w:pPr>
-        <w:rPr>
-          <w:rFonts w:ascii="Consolas" w:hAnsi="Consolas" w:cstheme="minorHAnsi"/>
-          <w:b/>
-          <w:bCs/>
-        </w:rPr>
-      </w:pPr>
-    </w:p>
-    <w:p>
-      <w:pPr>
-        <w:rPr>
-          <w:rFonts w:ascii="Consolas" w:hAnsi="Consolas" w:cstheme="minorHAnsi"/>
-          <w:b/>
-          <w:bCs/>
-        </w:rPr>
-      </w:pPr>
-    </w:p>
-    <w:p>
-      <w:pPr>
-        <w:rPr>
-          <w:rFonts w:ascii="Consolas" w:hAnsi="Consolas" w:cstheme="minorHAnsi"/>
-          <w:b/>
-          <w:bCs/>
-        </w:rPr>
-      </w:pPr>
-    </w:p>
-    <w:p>
-      <w:pPr>
-        <w:rPr>
-          <w:rFonts w:ascii="Consolas" w:hAnsi="Consolas" w:cstheme="minorHAnsi"/>
-          <w:b/>
-          <w:bCs/>
-        </w:rPr>
-      </w:pPr>
-    </w:p>
-    <w:p>
-      <w:pPr>
-        <w:rPr>
-          <w:rFonts w:ascii="Consolas" w:hAnsi="Consolas" w:cstheme="minorHAnsi"/>
-          <w:b/>
-          <w:bCs/>
-        </w:rPr>
-      </w:pPr>
-    </w:p>
-    <w:p>
-      <w:pPr>
-        <w:rPr>
-          <w:rFonts w:ascii="Consolas" w:hAnsi="Consolas" w:cstheme="minorHAnsi"/>
-          <w:b/>
-          <w:bCs/>
-        </w:rPr>
-      </w:pPr>
-    </w:p>
-    <w:p>
-      <w:pPr>
-        <w:rPr>
-          <w:rFonts w:ascii="Consolas" w:hAnsi="Consolas" w:cstheme="minorHAnsi"/>
-          <w:b/>
-          <w:bCs/>
-        </w:rPr>
-      </w:pPr>
-    </w:p>
-    <w:p>
-      <w:pPr>
-        <w:rPr>
-          <w:rFonts w:ascii="Consolas" w:hAnsi="Consolas" w:cstheme="minorHAnsi"/>
-          <w:b/>
-          <w:bCs/>
-        </w:rPr>
-      </w:pPr>
-    </w:p>
-    <w:p>
-      <w:pPr>
-        <w:rPr>
-          <w:rFonts w:ascii="Consolas" w:hAnsi="Consolas" w:cstheme="minorHAnsi"/>
-          <w:b/>
-          <w:bCs/>
-        </w:rPr>
-      </w:pPr>
-    </w:p>
-    <w:p>
-      <w:pPr>
-        <w:rPr>
-          <w:rFonts w:ascii="Consolas" w:hAnsi="Consolas" w:cstheme="minorHAnsi"/>
-          <w:b/>
-          <w:bCs/>
-        </w:rPr>
-      </w:pPr>
-    </w:p>
-    <w:p>
-      <w:pPr>
-        <w:rPr>
-          <w:rFonts w:ascii="Consolas" w:hAnsi="Consolas" w:cstheme="minorHAnsi"/>
-          <w:b/>
-          <w:bCs/>
-        </w:rPr>
-      </w:pPr>
-    </w:p>
-    <w:p>
-      <w:pPr>
-        <w:rPr>
-          <w:rFonts w:ascii="Consolas" w:hAnsi="Consolas" w:cstheme="minorHAnsi"/>
-          <w:b/>
-          <w:bCs/>
-        </w:rPr>
-      </w:pPr>
-    </w:p>
-    <w:p>
-      <w:pPr>
-        <w:rPr>
-          <w:rFonts w:ascii="Consolas" w:hAnsi="Consolas" w:cstheme="minorHAnsi"/>
-          <w:b/>
-          <w:bCs/>
-        </w:rPr>
-      </w:pPr>
-    </w:p>
-    <w:p>
-      <w:pPr>
-        <w:rPr>
-          <w:rFonts w:ascii="Consolas" w:hAnsi="Consolas" w:cstheme="minorHAnsi"/>
-          <w:b/>
-          <w:bCs/>
-        </w:rPr>
-      </w:pPr>
-    </w:p>
-    <w:p>
-      <w:pPr>
-        <w:rPr>
-          <w:rFonts w:ascii="Consolas" w:hAnsi="Consolas" w:cstheme="minorHAnsi"/>
-          <w:b/>
-          <w:bCs/>
-        </w:rPr>
-      </w:pPr>
-    </w:p>
-    <w:p>
-      <w:pPr>
-        <w:rPr>
-          <w:rFonts w:ascii="Consolas" w:hAnsi="Consolas" w:cstheme="minorHAnsi"/>
-          <w:b/>
-          <w:bCs/>
-        </w:rPr>
-      </w:pPr>
-    </w:p>
-    <w:p>
-      <w:pPr>
-        <w:rPr>
-          <w:rFonts w:ascii="Consolas" w:hAnsi="Consolas" w:cstheme="minorHAnsi"/>
-          <w:b/>
-          <w:bCs/>
-        </w:rPr>
-      </w:pPr>
-    </w:p>
-    <w:p>
-      <w:pPr>
-        <w:rPr>
-          <w:rFonts w:ascii="Consolas" w:hAnsi="Consolas" w:cstheme="minorHAnsi"/>
-          <w:b/>
-          <w:bCs/>
-        </w:rPr>
-      </w:pPr>
-    </w:p>
-    <w:p>
-      <w:pPr>
-        <w:rPr>
-          <w:rFonts w:ascii="Consolas" w:hAnsi="Consolas" w:cstheme="minorHAnsi"/>
-          <w:b/>
-          <w:bCs/>
-        </w:rPr>
-      </w:pPr>
-    </w:p>
-    <w:p>
-      <w:pPr>
-        <w:rPr>
-          <w:rFonts w:ascii="Consolas" w:hAnsi="Consolas" w:cstheme="minorHAnsi"/>
-          <w:b/>
-          <w:bCs/>
-        </w:rPr>
-      </w:pPr>
-    </w:p>
-    <w:p>
-      <w:pPr>
-        <w:rPr>
-          <w:rFonts w:ascii="Consolas" w:hAnsi="Consolas" w:cstheme="minorHAnsi"/>
-          <w:b/>
-          <w:bCs/>
-        </w:rPr>
-      </w:pPr>
-    </w:p>
-    <w:p>
-      <w:pPr>
-        <w:rPr>
-          <w:rFonts w:ascii="Consolas" w:hAnsi="Consolas" w:cstheme="minorHAnsi"/>
-          <w:b/>
-          <w:bCs/>
-        </w:rPr>
-      </w:pPr>
-      <w:r>
-        <w:rPr>
-          <w:rFonts w:ascii="Consolas" w:hAnsi="Consolas" w:cstheme="minorHAnsi"/>
-          <w:b/>
-          <w:bCs/>
-        </w:rPr>
-        <w:t>&lt;/</w:t>
-      </w:r>
-      <w:proofErr w:type="spellStart"/>
-      <w:r>
-        <w:rPr>
-          <w:rFonts w:ascii="Consolas" w:hAnsi="Consolas" w:cstheme="minorHAnsi"/>
-          <w:b/>
-          <w:bCs/>
-        </w:rPr>
-        <w:t>StackPanel</w:t>
-      </w:r>
-      <w:proofErr w:type="spellEnd"/>
-      <w:r>
-        <w:rPr>
-          <w:rFonts w:ascii="Consolas" w:hAnsi="Consolas" w:cstheme="minorHAnsi"/>
-          <w:b/>
-          <w:bCs/>
-        </w:rPr>
-        <w:t>&gt;</w:t>
+        <w:t xml:space="preserve">. </w:t>
+      </w:r>
+      <w:r>
+        <w:rPr>
+          <w:rFonts w:cstheme="minorHAnsi"/>
+          <w:highlight w:val="yellow"/>
+        </w:rPr>
+        <w:t xml:space="preserve">Assume the </w:t>
+      </w:r>
+      <w:r>
+        <w:rPr>
+          <w:rFonts w:cstheme="minorHAnsi"/>
+          <w:i/>
+          <w:iCs/>
+          <w:highlight w:val="yellow"/>
+        </w:rPr>
+        <w:t>DataContext</w:t>
+      </w:r>
+      <w:r>
+        <w:rPr>
+          <w:rFonts w:cstheme="minorHAnsi"/>
+          <w:highlight w:val="yellow"/>
+        </w:rPr>
+        <w:t xml:space="preserve"> for the control is a </w:t>
+      </w:r>
+      <w:r>
+        <w:rPr>
+          <w:rFonts w:cstheme="minorHAnsi"/>
+          <w:i/>
+          <w:iCs/>
+          <w:highlight w:val="yellow"/>
+        </w:rPr>
+        <w:t>Rectangle</w:t>
+      </w:r>
+      <w:r>
+        <w:rPr>
+          <w:rFonts w:cstheme="minorHAnsi"/>
+          <w:highlight w:val="yellow"/>
+        </w:rPr>
+        <w:t>.</w:t>
+      </w:r>
+    </w:p>
+    <w:p>
+      <w:pPr>
+        <w:rPr>
+          <w:rFonts w:ascii="Consolas" w:hAnsi="Consolas" w:cstheme="minorHAnsi"/>
+          <w:b/>
+          <w:bCs/>
+        </w:rPr>
+      </w:pPr>
+      <w:r>
+        <w:rPr>
+          <w:rFonts w:ascii="Consolas" w:hAnsi="Consolas" w:cstheme="minorHAnsi"/>
+          <w:b/>
+          <w:bCs/>
+        </w:rPr>
+        <w:t>&lt;StackPanel&gt;</w:t>
+      </w:r>
+    </w:p>
+    <w:p>
+      <w:pPr>
+        <w:rPr>
+          <w:rFonts w:ascii="Consolas" w:hAnsi="Consolas" w:cstheme="minorHAnsi"/>
+          <w:b/>
+          <w:bCs/>
+        </w:rPr>
+      </w:pPr>
+    </w:p>
+    <w:p>
+      <w:pPr>
+        <w:rPr>
+          <w:rFonts w:ascii="Consolas" w:hAnsi="Consolas" w:cstheme="minorHAnsi"/>
+          <w:b/>
+          <w:bCs/>
+        </w:rPr>
+      </w:pPr>
+    </w:p>
+    <w:p>
+      <w:pPr>
+        <w:rPr>
+          <w:rFonts w:ascii="Consolas" w:hAnsi="Consolas" w:cstheme="minorHAnsi"/>
+          <w:b/>
+          <w:bCs/>
+        </w:rPr>
+      </w:pPr>
+    </w:p>
+    <w:p>
+      <w:pPr>
+        <w:rPr>
+          <w:rFonts w:ascii="Consolas" w:hAnsi="Consolas" w:cstheme="minorHAnsi"/>
+          <w:b/>
+          <w:bCs/>
+        </w:rPr>
+      </w:pPr>
+    </w:p>
+    <w:p>
+      <w:pPr>
+        <w:rPr>
+          <w:rFonts w:ascii="Consolas" w:hAnsi="Consolas" w:cstheme="minorHAnsi"/>
+          <w:b/>
+          <w:bCs/>
+        </w:rPr>
+      </w:pPr>
+    </w:p>
+    <w:p>
+      <w:pPr>
+        <w:rPr>
+          <w:rFonts w:ascii="Consolas" w:hAnsi="Consolas" w:cstheme="minorHAnsi"/>
+          <w:b/>
+          <w:bCs/>
+        </w:rPr>
+      </w:pPr>
+    </w:p>
+    <w:p>
+      <w:pPr>
+        <w:rPr>
+          <w:rFonts w:ascii="Consolas" w:hAnsi="Consolas" w:cstheme="minorHAnsi"/>
+          <w:b/>
+          <w:bCs/>
+        </w:rPr>
+      </w:pPr>
+    </w:p>
+    <w:p>
+      <w:pPr>
+        <w:rPr>
+          <w:rFonts w:ascii="Consolas" w:hAnsi="Consolas" w:cstheme="minorHAnsi"/>
+          <w:b/>
+          <w:bCs/>
+        </w:rPr>
+      </w:pPr>
+    </w:p>
+    <w:p>
+      <w:pPr>
+        <w:rPr>
+          <w:rFonts w:ascii="Consolas" w:hAnsi="Consolas" w:cstheme="minorHAnsi"/>
+          <w:b/>
+          <w:bCs/>
+        </w:rPr>
+      </w:pPr>
+    </w:p>
+    <w:p>
+      <w:pPr>
+        <w:rPr>
+          <w:rFonts w:ascii="Consolas" w:hAnsi="Consolas" w:cstheme="minorHAnsi"/>
+          <w:b/>
+          <w:bCs/>
+        </w:rPr>
+      </w:pPr>
+    </w:p>
+    <w:p>
+      <w:pPr>
+        <w:rPr>
+          <w:rFonts w:ascii="Consolas" w:hAnsi="Consolas" w:cstheme="minorHAnsi"/>
+          <w:b/>
+          <w:bCs/>
+        </w:rPr>
+      </w:pPr>
+    </w:p>
+    <w:p>
+      <w:pPr>
+        <w:rPr>
+          <w:rFonts w:ascii="Consolas" w:hAnsi="Consolas" w:cstheme="minorHAnsi"/>
+          <w:b/>
+          <w:bCs/>
+        </w:rPr>
+      </w:pPr>
+    </w:p>
+    <w:p>
+      <w:pPr>
+        <w:rPr>
+          <w:rFonts w:ascii="Consolas" w:hAnsi="Consolas" w:cstheme="minorHAnsi"/>
+          <w:b/>
+          <w:bCs/>
+        </w:rPr>
+      </w:pPr>
+    </w:p>
+    <w:p>
+      <w:pPr>
+        <w:rPr>
+          <w:rFonts w:ascii="Consolas" w:hAnsi="Consolas" w:cstheme="minorHAnsi"/>
+          <w:b/>
+          <w:bCs/>
+        </w:rPr>
+      </w:pPr>
+    </w:p>
+    <w:p>
+      <w:pPr>
+        <w:rPr>
+          <w:rFonts w:ascii="Consolas" w:hAnsi="Consolas" w:cstheme="minorHAnsi"/>
+          <w:b/>
+          <w:bCs/>
+        </w:rPr>
+      </w:pPr>
+    </w:p>
+    <w:p>
+      <w:pPr>
+        <w:rPr>
+          <w:rFonts w:ascii="Consolas" w:hAnsi="Consolas" w:cstheme="minorHAnsi"/>
+          <w:b/>
+          <w:bCs/>
+        </w:rPr>
+      </w:pPr>
+    </w:p>
+    <w:p>
+      <w:pPr>
+        <w:rPr>
+          <w:rFonts w:ascii="Consolas" w:hAnsi="Consolas" w:cstheme="minorHAnsi"/>
+          <w:b/>
+          <w:bCs/>
+        </w:rPr>
+      </w:pPr>
+    </w:p>
+    <w:p>
+      <w:pPr>
+        <w:rPr>
+          <w:rFonts w:ascii="Consolas" w:hAnsi="Consolas" w:cstheme="minorHAnsi"/>
+          <w:b/>
+          <w:bCs/>
+        </w:rPr>
+      </w:pPr>
+    </w:p>
+    <w:p>
+      <w:pPr>
+        <w:rPr>
+          <w:rFonts w:ascii="Consolas" w:hAnsi="Consolas" w:cstheme="minorHAnsi"/>
+          <w:b/>
+          <w:bCs/>
+        </w:rPr>
+      </w:pPr>
+    </w:p>
+    <w:p>
+      <w:pPr>
+        <w:rPr>
+          <w:rFonts w:ascii="Consolas" w:hAnsi="Consolas" w:cstheme="minorHAnsi"/>
+          <w:b/>
+          <w:bCs/>
+        </w:rPr>
+      </w:pPr>
+    </w:p>
+    <w:p>
+      <w:pPr>
+        <w:rPr>
+          <w:rFonts w:ascii="Consolas" w:hAnsi="Consolas" w:cstheme="minorHAnsi"/>
+          <w:b/>
+          <w:bCs/>
+        </w:rPr>
+      </w:pPr>
+    </w:p>
+    <w:p>
+      <w:pPr>
+        <w:rPr>
+          <w:rFonts w:ascii="Consolas" w:hAnsi="Consolas" w:cstheme="minorHAnsi"/>
+          <w:b/>
+          <w:bCs/>
+        </w:rPr>
+      </w:pPr>
+    </w:p>
+    <w:p>
+      <w:pPr>
+        <w:rPr>
+          <w:rFonts w:ascii="Consolas" w:hAnsi="Consolas" w:cstheme="minorHAnsi"/>
+          <w:b/>
+          <w:bCs/>
+        </w:rPr>
+      </w:pPr>
+      <w:r>
+        <w:rPr>
+          <w:rFonts w:ascii="Consolas" w:hAnsi="Consolas" w:cstheme="minorHAnsi"/>
+          <w:b/>
+          <w:bCs/>
+        </w:rPr>
+        <w:t>&lt;/StackPanel&gt;</w:t>
       </w:r>
     </w:p>
     <w:p>
@@ -4218,25 +3878,7 @@
           <w:b/>
           <w:bCs/>
         </w:rPr>
-        <w:t xml:space="preserve">public void </w:t>
-      </w:r>
-      <w:proofErr w:type="spellStart"/>
-      <w:r>
-        <w:rPr>
-          <w:rFonts w:ascii="Consolas" w:hAnsi="Consolas" w:cstheme="minorHAnsi"/>
-          <w:b/>
-          <w:bCs/>
-        </w:rPr>
-        <w:t>ChangingWidthShouldNotifyOfPropertyChange</w:t>
-      </w:r>
-      <w:proofErr w:type="spellEnd"/>
-      <w:r>
-        <w:rPr>
-          <w:rFonts w:ascii="Consolas" w:hAnsi="Consolas" w:cstheme="minorHAnsi"/>
-          <w:b/>
-          <w:bCs/>
-        </w:rPr>
-        <w:t xml:space="preserve">(int width, </w:t>
+        <w:t xml:space="preserve">public void ChangingWidthShouldNotifyOfPropertyChange(int width, </w:t>
       </w:r>
       <w:r>
         <w:rPr>
@@ -4294,25 +3936,7 @@
           <w:b/>
           <w:bCs/>
         </w:rPr>
-        <w:t xml:space="preserve">string </w:t>
-      </w:r>
-      <w:proofErr w:type="spellStart"/>
-      <w:r>
-        <w:rPr>
-          <w:rFonts w:ascii="Consolas" w:hAnsi="Consolas" w:cstheme="minorHAnsi"/>
-          <w:b/>
-          <w:bCs/>
-        </w:rPr>
-        <w:t>propertyName</w:t>
-      </w:r>
-      <w:proofErr w:type="spellEnd"/>
-      <w:r>
-        <w:rPr>
-          <w:rFonts w:ascii="Consolas" w:hAnsi="Consolas" w:cstheme="minorHAnsi"/>
-          <w:b/>
-          <w:bCs/>
-        </w:rPr>
-        <w:t>)</w:t>
+        <w:t>string propertyName)</w:t>
       </w:r>
     </w:p>
     <w:p>
@@ -4783,30 +4407,14 @@
         <w:rPr>
           <w:rFonts w:ascii="Consolas" w:hAnsi="Consolas" w:cstheme="minorHAnsi"/>
         </w:rPr>
-        <w:t xml:space="preserve">class </w:t>
-      </w:r>
-      <w:proofErr w:type="spellStart"/>
-      <w:r>
-        <w:rPr>
-          <w:rFonts w:ascii="Consolas" w:hAnsi="Consolas" w:cstheme="minorHAnsi"/>
-        </w:rPr>
-        <w:t>ButtonNameEventArgs</w:t>
-      </w:r>
-      <w:proofErr w:type="spellEnd"/>
-      <w:r>
-        <w:rPr>
-          <w:rFonts w:ascii="Consolas" w:hAnsi="Consolas" w:cstheme="minorHAnsi"/>
-        </w:rPr>
-        <w:t xml:space="preserve"> : </w:t>
-      </w:r>
-      <w:proofErr w:type="spellStart"/>
-      <w:r>
-        <w:rPr>
-          <w:rFonts w:ascii="Consolas" w:hAnsi="Consolas" w:cstheme="minorHAnsi"/>
-        </w:rPr>
-        <w:t>RoutedEventArgs</w:t>
-      </w:r>
-      <w:proofErr w:type="spellEnd"/>
+        <w:t>class ButtonNameEventArgs</w:t>
+      </w:r>
+      <w:r>
+        <w:rPr>
+          <w:rFonts w:ascii="Consolas" w:hAnsi="Consolas" w:cstheme="minorHAnsi"/>
+        </w:rPr>
+        <w:t xml:space="preserve"> : RoutedEventArgs</w:t>
+      </w:r>
     </w:p>
     <w:p>
       <w:pPr>
@@ -4834,35 +4442,7 @@
           <w:rFonts w:ascii="Consolas" w:hAnsi="Consolas" w:cstheme="minorHAnsi"/>
         </w:rPr>
         <w:tab/>
-        <w:t xml:space="preserve">public string </w:t>
-      </w:r>
-      <w:proofErr w:type="spellStart"/>
-      <w:r>
-        <w:rPr>
-          <w:rFonts w:ascii="Consolas" w:hAnsi="Consolas" w:cstheme="minorHAnsi"/>
-        </w:rPr>
-        <w:t>ButtonName</w:t>
-      </w:r>
-      <w:proofErr w:type="spellEnd"/>
-      <w:r>
-        <w:rPr>
-          <w:rFonts w:ascii="Consolas" w:hAnsi="Consolas" w:cstheme="minorHAnsi"/>
-        </w:rPr>
-        <w:t xml:space="preserve"> { get; </w:t>
-      </w:r>
-      <w:proofErr w:type="spellStart"/>
-      <w:r>
-        <w:rPr>
-          <w:rFonts w:ascii="Consolas" w:hAnsi="Consolas" w:cstheme="minorHAnsi"/>
-        </w:rPr>
-        <w:t>init</w:t>
-      </w:r>
-      <w:proofErr w:type="spellEnd"/>
-      <w:r>
-        <w:rPr>
-          <w:rFonts w:ascii="Consolas" w:hAnsi="Consolas" w:cstheme="minorHAnsi"/>
-        </w:rPr>
-        <w:t>; }</w:t>
+        <w:t>public string ButtonName { get; init; }</w:t>
       </w:r>
     </w:p>
     <w:p>
@@ -4885,21 +4465,7 @@
           <w:rFonts w:ascii="Consolas" w:hAnsi="Consolas" w:cstheme="minorHAnsi"/>
         </w:rPr>
         <w:tab/>
-        <w:t xml:space="preserve">public </w:t>
-      </w:r>
-      <w:proofErr w:type="spellStart"/>
-      <w:r>
-        <w:rPr>
-          <w:rFonts w:ascii="Consolas" w:hAnsi="Consolas" w:cstheme="minorHAnsi"/>
-        </w:rPr>
-        <w:t>ButtonNameEventArgs</w:t>
-      </w:r>
-      <w:proofErr w:type="spellEnd"/>
-      <w:r>
-        <w:rPr>
-          <w:rFonts w:ascii="Consolas" w:hAnsi="Consolas" w:cstheme="minorHAnsi"/>
-        </w:rPr>
-        <w:t>(string n)</w:t>
+        <w:t>public ButtonNameEventArgs(string n)</w:t>
       </w:r>
     </w:p>
     <w:p>
@@ -4935,20 +4501,7 @@
           <w:rFonts w:ascii="Consolas" w:hAnsi="Consolas" w:cstheme="minorHAnsi"/>
         </w:rPr>
         <w:tab/>
-      </w:r>
-      <w:proofErr w:type="spellStart"/>
-      <w:r>
-        <w:rPr>
-          <w:rFonts w:ascii="Consolas" w:hAnsi="Consolas" w:cstheme="minorHAnsi"/>
-        </w:rPr>
-        <w:t>ButtonName</w:t>
-      </w:r>
-      <w:proofErr w:type="spellEnd"/>
-      <w:r>
-        <w:rPr>
-          <w:rFonts w:ascii="Consolas" w:hAnsi="Consolas" w:cstheme="minorHAnsi"/>
-        </w:rPr>
-        <w:t xml:space="preserve"> = n;</w:t>
+        <w:t>ButtonName = n;</w:t>
       </w:r>
     </w:p>
     <w:p>
@@ -4999,30 +4552,8 @@
         <w:rPr>
           <w:rFonts w:ascii="Consolas" w:hAnsi="Consolas" w:cstheme="minorHAnsi"/>
         </w:rPr>
-        <w:t xml:space="preserve">public class </w:t>
-      </w:r>
-      <w:proofErr w:type="spellStart"/>
-      <w:r>
-        <w:rPr>
-          <w:rFonts w:ascii="Consolas" w:hAnsi="Consolas" w:cstheme="minorHAnsi"/>
-        </w:rPr>
-        <w:t>SampleControl</w:t>
-      </w:r>
-      <w:proofErr w:type="spellEnd"/>
-      <w:r>
-        <w:rPr>
-          <w:rFonts w:ascii="Consolas" w:hAnsi="Consolas" w:cstheme="minorHAnsi"/>
-        </w:rPr>
-        <w:t xml:space="preserve"> : </w:t>
-      </w:r>
-      <w:proofErr w:type="spellStart"/>
-      <w:r>
-        <w:rPr>
-          <w:rFonts w:ascii="Consolas" w:hAnsi="Consolas" w:cstheme="minorHAnsi"/>
-        </w:rPr>
-        <w:t>UserControl</w:t>
-      </w:r>
-      <w:proofErr w:type="spellEnd"/>
+        <w:t>public class SampleControl : UserControl</w:t>
+      </w:r>
     </w:p>
     <w:p>
       <w:pPr>
@@ -5073,35 +4604,7 @@
           <w:rFonts w:ascii="Consolas" w:hAnsi="Consolas" w:cstheme="minorHAnsi"/>
         </w:rPr>
         <w:tab/>
-        <w:t xml:space="preserve">private void </w:t>
-      </w:r>
-      <w:proofErr w:type="spellStart"/>
-      <w:r>
-        <w:rPr>
-          <w:rFonts w:ascii="Consolas" w:hAnsi="Consolas" w:cstheme="minorHAnsi"/>
-        </w:rPr>
-        <w:t>ButtonClick</w:t>
-      </w:r>
-      <w:proofErr w:type="spellEnd"/>
-      <w:r>
-        <w:rPr>
-          <w:rFonts w:ascii="Consolas" w:hAnsi="Consolas" w:cstheme="minorHAnsi"/>
-        </w:rPr>
-        <w:t xml:space="preserve">(object? sender, </w:t>
-      </w:r>
-      <w:proofErr w:type="spellStart"/>
-      <w:r>
-        <w:rPr>
-          <w:rFonts w:ascii="Consolas" w:hAnsi="Consolas" w:cstheme="minorHAnsi"/>
-        </w:rPr>
-        <w:t>RoutedEventArgs</w:t>
-      </w:r>
-      <w:proofErr w:type="spellEnd"/>
-      <w:r>
-        <w:rPr>
-          <w:rFonts w:ascii="Consolas" w:hAnsi="Consolas" w:cstheme="minorHAnsi"/>
-        </w:rPr>
-        <w:t xml:space="preserve"> e)</w:t>
+        <w:t>private void ButtonClick(object? sender, RoutedEventArgs e)</w:t>
       </w:r>
     </w:p>
     <w:p>
@@ -5373,16 +4876,8 @@
         <w:rPr>
           <w:rFonts w:ascii="Consolas" w:hAnsi="Consolas" w:cstheme="minorHAnsi"/>
         </w:rPr>
-        <w:t>﻿&lt;</w:t>
-      </w:r>
-      <w:proofErr w:type="spellStart"/>
-      <w:r>
-        <w:rPr>
-          <w:rFonts w:ascii="Consolas" w:hAnsi="Consolas" w:cstheme="minorHAnsi"/>
-        </w:rPr>
-        <w:t>UserControl</w:t>
-      </w:r>
-      <w:proofErr w:type="spellEnd"/>
+        <w:t>﻿&lt;UserControl</w:t>
+      </w:r>
       <w:r>
         <w:rPr>
           <w:rFonts w:ascii="Consolas" w:hAnsi="Consolas" w:cstheme="minorHAnsi"/>
@@ -5512,16 +5007,257 @@
         <w:rPr>
           <w:rFonts w:ascii="Consolas" w:hAnsi="Consolas" w:cstheme="minorHAnsi"/>
         </w:rPr>
-        <w:t>&lt;</w:t>
-      </w:r>
-      <w:proofErr w:type="spellStart"/>
-      <w:r>
-        <w:rPr>
-          <w:rFonts w:ascii="Consolas" w:hAnsi="Consolas" w:cstheme="minorHAnsi"/>
-        </w:rPr>
-        <w:t>Grid.ColumnDefinitions</w:t>
-      </w:r>
-      <w:proofErr w:type="spellEnd"/>
+        <w:t>&lt;Grid.ColumnDefinitions&gt;</w:t>
+      </w:r>
+    </w:p>
+    <w:p>
+      <w:pPr>
+        <w:spacing w:after="0"/>
+        <w:rPr>
+          <w:rFonts w:ascii="Consolas" w:hAnsi="Consolas" w:cstheme="minorHAnsi"/>
+        </w:rPr>
+      </w:pPr>
+      <w:r>
+        <w:rPr>
+          <w:rFonts w:ascii="Consolas" w:hAnsi="Consolas" w:cstheme="minorHAnsi"/>
+        </w:rPr>
+        <w:t xml:space="preserve">            </w:t>
+      </w:r>
+      <w:r>
+        <w:rPr>
+          <w:rFonts w:ascii="Consolas" w:hAnsi="Consolas" w:cstheme="minorHAnsi"/>
+        </w:rPr>
+        <w:tab/>
+      </w:r>
+      <w:r>
+        <w:rPr>
+          <w:rFonts w:ascii="Consolas" w:hAnsi="Consolas" w:cstheme="minorHAnsi"/>
+        </w:rPr>
+        <w:t>&lt;ColumnDefinition Width="1*"/&gt;</w:t>
+      </w:r>
+    </w:p>
+    <w:p>
+      <w:pPr>
+        <w:spacing w:after="0"/>
+        <w:rPr>
+          <w:rFonts w:ascii="Consolas" w:hAnsi="Consolas" w:cstheme="minorHAnsi"/>
+        </w:rPr>
+      </w:pPr>
+      <w:r>
+        <w:rPr>
+          <w:rFonts w:ascii="Consolas" w:hAnsi="Consolas" w:cstheme="minorHAnsi"/>
+        </w:rPr>
+        <w:t xml:space="preserve">            </w:t>
+      </w:r>
+      <w:r>
+        <w:rPr>
+          <w:rFonts w:ascii="Consolas" w:hAnsi="Consolas" w:cstheme="minorHAnsi"/>
+        </w:rPr>
+        <w:tab/>
+      </w:r>
+      <w:r>
+        <w:rPr>
+          <w:rFonts w:ascii="Consolas" w:hAnsi="Consolas" w:cstheme="minorHAnsi"/>
+        </w:rPr>
+        <w:t>&lt;ColumnDefinition Width="</w:t>
+      </w:r>
+      <w:r>
+        <w:rPr>
+          <w:rFonts w:ascii="Consolas" w:hAnsi="Consolas" w:cstheme="minorHAnsi"/>
+        </w:rPr>
+        <w:t>3</w:t>
+      </w:r>
+      <w:r>
+        <w:rPr>
+          <w:rFonts w:ascii="Consolas" w:hAnsi="Consolas" w:cstheme="minorHAnsi"/>
+        </w:rPr>
+        <w:t>*"/&gt;</w:t>
+      </w:r>
+    </w:p>
+    <w:p>
+      <w:pPr>
+        <w:spacing w:after="0"/>
+        <w:rPr>
+          <w:rFonts w:ascii="Consolas" w:hAnsi="Consolas" w:cstheme="minorHAnsi"/>
+        </w:rPr>
+      </w:pPr>
+      <w:r>
+        <w:rPr>
+          <w:rFonts w:ascii="Consolas" w:hAnsi="Consolas" w:cstheme="minorHAnsi"/>
+        </w:rPr>
+        <w:t xml:space="preserve">            </w:t>
+      </w:r>
+      <w:r>
+        <w:rPr>
+          <w:rFonts w:ascii="Consolas" w:hAnsi="Consolas" w:cstheme="minorHAnsi"/>
+        </w:rPr>
+        <w:tab/>
+      </w:r>
+      <w:r>
+        <w:rPr>
+          <w:rFonts w:ascii="Consolas" w:hAnsi="Consolas" w:cstheme="minorHAnsi"/>
+        </w:rPr>
+        <w:t>&lt;ColumnDefinition Width="1*"/&gt;</w:t>
+      </w:r>
+    </w:p>
+    <w:p>
+      <w:pPr>
+        <w:spacing w:after="0"/>
+        <w:rPr>
+          <w:rFonts w:ascii="Consolas" w:hAnsi="Consolas" w:cstheme="minorHAnsi"/>
+        </w:rPr>
+      </w:pPr>
+      <w:r>
+        <w:rPr>
+          <w:rFonts w:ascii="Consolas" w:hAnsi="Consolas" w:cstheme="minorHAnsi"/>
+        </w:rPr>
+        <w:t xml:space="preserve">        </w:t>
+      </w:r>
+      <w:r>
+        <w:rPr>
+          <w:rFonts w:ascii="Consolas" w:hAnsi="Consolas" w:cstheme="minorHAnsi"/>
+        </w:rPr>
+        <w:tab/>
+      </w:r>
+      <w:r>
+        <w:rPr>
+          <w:rFonts w:ascii="Consolas" w:hAnsi="Consolas" w:cstheme="minorHAnsi"/>
+        </w:rPr>
+        <w:t>&lt;/Grid.ColumnDefinitions&gt;</w:t>
+      </w:r>
+    </w:p>
+    <w:p>
+      <w:pPr>
+        <w:spacing w:after="0"/>
+        <w:rPr>
+          <w:rFonts w:ascii="Consolas" w:hAnsi="Consolas" w:cstheme="minorHAnsi"/>
+        </w:rPr>
+      </w:pPr>
+      <w:r>
+        <w:rPr>
+          <w:rFonts w:ascii="Consolas" w:hAnsi="Consolas" w:cstheme="minorHAnsi"/>
+        </w:rPr>
+        <w:t xml:space="preserve">        </w:t>
+      </w:r>
+      <w:r>
+        <w:rPr>
+          <w:rFonts w:ascii="Consolas" w:hAnsi="Consolas" w:cstheme="minorHAnsi"/>
+        </w:rPr>
+        <w:tab/>
+      </w:r>
+      <w:r>
+        <w:rPr>
+          <w:rFonts w:ascii="Consolas" w:hAnsi="Consolas" w:cstheme="minorHAnsi"/>
+        </w:rPr>
+        <w:t>&lt;Grid.RowDefinitions&gt;</w:t>
+      </w:r>
+    </w:p>
+    <w:p>
+      <w:pPr>
+        <w:spacing w:after="0"/>
+        <w:ind w:left="1440" w:firstLine="720"/>
+        <w:rPr>
+          <w:rFonts w:ascii="Consolas" w:hAnsi="Consolas" w:cstheme="minorHAnsi"/>
+        </w:rPr>
+      </w:pPr>
+      <w:r>
+        <w:rPr>
+          <w:rFonts w:ascii="Consolas" w:hAnsi="Consolas" w:cstheme="minorHAnsi"/>
+        </w:rPr>
+        <w:t>&lt;RowDefinition Height="</w:t>
+      </w:r>
+      <w:r>
+        <w:rPr>
+          <w:rFonts w:ascii="Consolas" w:hAnsi="Consolas" w:cstheme="minorHAnsi"/>
+        </w:rPr>
+        <w:t>1</w:t>
+      </w:r>
+      <w:r>
+        <w:rPr>
+          <w:rFonts w:ascii="Consolas" w:hAnsi="Consolas" w:cstheme="minorHAnsi"/>
+        </w:rPr>
+        <w:t>*"/&gt;</w:t>
+      </w:r>
+    </w:p>
+    <w:p>
+      <w:pPr>
+        <w:spacing w:after="0"/>
+        <w:rPr>
+          <w:rFonts w:ascii="Consolas" w:hAnsi="Consolas" w:cstheme="minorHAnsi"/>
+        </w:rPr>
+      </w:pPr>
+      <w:r>
+        <w:rPr>
+          <w:rFonts w:ascii="Consolas" w:hAnsi="Consolas" w:cstheme="minorHAnsi"/>
+        </w:rPr>
+        <w:t xml:space="preserve">        </w:t>
+      </w:r>
+      <w:r>
+        <w:rPr>
+          <w:rFonts w:ascii="Consolas" w:hAnsi="Consolas" w:cstheme="minorHAnsi"/>
+        </w:rPr>
+        <w:tab/>
+      </w:r>
+      <w:r>
+        <w:rPr>
+          <w:rFonts w:ascii="Consolas" w:hAnsi="Consolas" w:cstheme="minorHAnsi"/>
+        </w:rPr>
+        <w:t>&lt;/Grid.RowDefinitions&gt;</w:t>
+      </w:r>
+    </w:p>
+    <w:p>
+      <w:pPr>
+        <w:spacing w:after="0"/>
+        <w:ind w:firstLine="720"/>
+        <w:rPr>
+          <w:rFonts w:ascii="Consolas" w:hAnsi="Consolas" w:cstheme="minorHAnsi"/>
+        </w:rPr>
+      </w:pPr>
+    </w:p>
+    <w:p>
+      <w:pPr>
+        <w:spacing w:after="0"/>
+        <w:ind w:left="720" w:firstLine="720"/>
+        <w:rPr>
+          <w:rFonts w:ascii="Consolas" w:hAnsi="Consolas" w:cstheme="minorHAnsi"/>
+        </w:rPr>
+      </w:pPr>
+      <w:r>
+        <w:rPr>
+          <w:rFonts w:ascii="Consolas" w:hAnsi="Consolas" w:cstheme="minorHAnsi"/>
+        </w:rPr>
+        <w:t>&lt;DockPanel Grid.Row=</w:t>
+      </w:r>
+      <w:r>
+        <w:t>"</w:t>
+      </w:r>
+      <w:r>
+        <w:rPr>
+          <w:rFonts w:ascii="Consolas" w:hAnsi="Consolas" w:cstheme="minorHAnsi"/>
+        </w:rPr>
+        <w:t>0</w:t>
+      </w:r>
+      <w:r>
+        <w:t>"</w:t>
+      </w:r>
+      <w:r>
+        <w:rPr>
+          <w:rFonts w:ascii="Consolas" w:hAnsi="Consolas" w:cstheme="minorHAnsi"/>
+        </w:rPr>
+        <w:t xml:space="preserve"> Grid.Column=</w:t>
+      </w:r>
+      <w:r>
+        <w:t>"</w:t>
+      </w:r>
+      <w:r>
+        <w:rPr>
+          <w:rFonts w:ascii="Consolas" w:hAnsi="Consolas" w:cstheme="minorHAnsi"/>
+        </w:rPr>
+        <w:t>0</w:t>
+      </w:r>
+      <w:r>
+        <w:t>"</w:t>
+      </w:r>
       <w:r>
         <w:rPr>
           <w:rFonts w:ascii="Consolas" w:hAnsi="Consolas" w:cstheme="minorHAnsi"/>
@@ -5532,16 +5268,11 @@
     <w:p>
       <w:pPr>
         <w:spacing w:after="0"/>
-        <w:rPr>
-          <w:rFonts w:ascii="Consolas" w:hAnsi="Consolas" w:cstheme="minorHAnsi"/>
-        </w:rPr>
-      </w:pPr>
-      <w:r>
-        <w:rPr>
-          <w:rFonts w:ascii="Consolas" w:hAnsi="Consolas" w:cstheme="minorHAnsi"/>
-        </w:rPr>
-        <w:t xml:space="preserve">            </w:t>
-      </w:r>
+        <w:ind w:firstLine="720"/>
+        <w:rPr>
+          <w:rFonts w:ascii="Consolas" w:hAnsi="Consolas" w:cstheme="minorHAnsi"/>
+        </w:rPr>
+      </w:pPr>
       <w:r>
         <w:rPr>
           <w:rFonts w:ascii="Consolas" w:hAnsi="Consolas" w:cstheme="minorHAnsi"/>
@@ -5552,61 +5283,265 @@
         <w:rPr>
           <w:rFonts w:ascii="Consolas" w:hAnsi="Consolas" w:cstheme="minorHAnsi"/>
         </w:rPr>
-        <w:t>&lt;</w:t>
-      </w:r>
-      <w:proofErr w:type="spellStart"/>
-      <w:r>
-        <w:rPr>
-          <w:rFonts w:ascii="Consolas" w:hAnsi="Consolas" w:cstheme="minorHAnsi"/>
-        </w:rPr>
-        <w:t>ColumnDefinition</w:t>
-      </w:r>
-      <w:proofErr w:type="spellEnd"/>
-      <w:r>
-        <w:rPr>
-          <w:rFonts w:ascii="Consolas" w:hAnsi="Consolas" w:cstheme="minorHAnsi"/>
-        </w:rPr>
-        <w:t xml:space="preserve"> Width="1*"/&gt;</w:t>
-      </w:r>
-    </w:p>
-    <w:p>
-      <w:pPr>
-        <w:spacing w:after="0"/>
-        <w:rPr>
-          <w:rFonts w:ascii="Consolas" w:hAnsi="Consolas" w:cstheme="minorHAnsi"/>
-        </w:rPr>
-      </w:pPr>
-      <w:r>
-        <w:rPr>
-          <w:rFonts w:ascii="Consolas" w:hAnsi="Consolas" w:cstheme="minorHAnsi"/>
-        </w:rPr>
-        <w:t xml:space="preserve">            </w:t>
-      </w:r>
-      <w:r>
-        <w:rPr>
-          <w:rFonts w:ascii="Consolas" w:hAnsi="Consolas" w:cstheme="minorHAnsi"/>
-        </w:rPr>
         <w:tab/>
-      </w:r>
-      <w:r>
-        <w:rPr>
-          <w:rFonts w:ascii="Consolas" w:hAnsi="Consolas" w:cstheme="minorHAnsi"/>
-        </w:rPr>
-        <w:t>&lt;</w:t>
-      </w:r>
-      <w:proofErr w:type="spellStart"/>
-      <w:r>
-        <w:rPr>
-          <w:rFonts w:ascii="Consolas" w:hAnsi="Consolas" w:cstheme="minorHAnsi"/>
-        </w:rPr>
-        <w:t>ColumnDefinition</w:t>
-      </w:r>
-      <w:proofErr w:type="spellEnd"/>
-      <w:r>
-        <w:rPr>
-          <w:rFonts w:ascii="Consolas" w:hAnsi="Consolas" w:cstheme="minorHAnsi"/>
-        </w:rPr>
-        <w:t xml:space="preserve"> Width="</w:t>
+        <w:t>&lt;TextBlock Text=</w:t>
+      </w:r>
+      <w:r>
+        <w:t>"</w:t>
+      </w:r>
+      <w:r>
+        <w:rPr>
+          <w:rFonts w:ascii="Consolas" w:hAnsi="Consolas" w:cstheme="minorHAnsi"/>
+        </w:rPr>
+        <w:t>Hello</w:t>
+      </w:r>
+      <w:r>
+        <w:t>"</w:t>
+      </w:r>
+      <w:r>
+        <w:rPr>
+          <w:rFonts w:ascii="Consolas" w:hAnsi="Consolas" w:cstheme="minorHAnsi"/>
+        </w:rPr>
+        <w:t xml:space="preserve"> DockPanel.Dock=</w:t>
+      </w:r>
+      <w:r>
+        <w:t>"</w:t>
+      </w:r>
+      <w:r>
+        <w:rPr>
+          <w:rFonts w:ascii="Consolas" w:hAnsi="Consolas" w:cstheme="minorHAnsi"/>
+        </w:rPr>
+        <w:t>Top</w:t>
+      </w:r>
+      <w:r>
+        <w:t>"</w:t>
+      </w:r>
+      <w:r>
+        <w:rPr>
+          <w:rFonts w:ascii="Consolas" w:hAnsi="Consolas" w:cstheme="minorHAnsi"/>
+        </w:rPr>
+        <w:t>/&gt;</w:t>
+      </w:r>
+    </w:p>
+    <w:p>
+      <w:pPr>
+        <w:spacing w:after="0"/>
+        <w:ind w:firstLine="720"/>
+        <w:rPr>
+          <w:rFonts w:ascii="Consolas" w:hAnsi="Consolas" w:cstheme="minorHAnsi"/>
+        </w:rPr>
+      </w:pPr>
+      <w:r>
+        <w:rPr>
+          <w:rFonts w:ascii="Consolas" w:hAnsi="Consolas" w:cstheme="minorHAnsi"/>
+        </w:rPr>
+        <w:tab/>
+      </w:r>
+      <w:r>
+        <w:rPr>
+          <w:rFonts w:ascii="Consolas" w:hAnsi="Consolas" w:cstheme="minorHAnsi"/>
+        </w:rPr>
+        <w:tab/>
+        <w:t>&lt;Button DockPanel.Dock=</w:t>
+      </w:r>
+      <w:r>
+        <w:t>"</w:t>
+      </w:r>
+      <w:r>
+        <w:rPr>
+          <w:rFonts w:ascii="Consolas" w:hAnsi="Consolas" w:cstheme="minorHAnsi"/>
+        </w:rPr>
+        <w:t>Bottom</w:t>
+      </w:r>
+      <w:r>
+        <w:t>"</w:t>
+      </w:r>
+      <w:r>
+        <w:rPr>
+          <w:rFonts w:ascii="Consolas" w:hAnsi="Consolas" w:cstheme="minorHAnsi"/>
+        </w:rPr>
+        <w:t>&gt;Click me&lt;/Button</w:t>
+      </w:r>
+    </w:p>
+    <w:p>
+      <w:pPr>
+        <w:spacing w:after="0"/>
+        <w:ind w:firstLine="720"/>
+        <w:rPr>
+          <w:rFonts w:ascii="Consolas" w:hAnsi="Consolas" w:cstheme="minorHAnsi"/>
+        </w:rPr>
+      </w:pPr>
+      <w:r>
+        <w:rPr>
+          <w:rFonts w:ascii="Consolas" w:hAnsi="Consolas" w:cstheme="minorHAnsi"/>
+        </w:rPr>
+        <w:tab/>
+        <w:t>&lt;/DockPanel&gt;</w:t>
+      </w:r>
+    </w:p>
+    <w:p>
+      <w:pPr>
+        <w:spacing w:after="0"/>
+        <w:ind w:firstLine="720"/>
+        <w:rPr>
+          <w:rFonts w:ascii="Consolas" w:hAnsi="Consolas" w:cstheme="minorHAnsi"/>
+        </w:rPr>
+      </w:pPr>
+      <w:r>
+        <w:rPr>
+          <w:rFonts w:ascii="Consolas" w:hAnsi="Consolas" w:cstheme="minorHAnsi"/>
+        </w:rPr>
+        <w:tab/>
+        <w:t>&lt;Grid Grid.Row=</w:t>
+      </w:r>
+      <w:r>
+        <w:rPr>
+          <w:rFonts w:ascii="Consolas" w:hAnsi="Consolas" w:cstheme="minorHAnsi"/>
+        </w:rPr>
+        <w:t>"</w:t>
+      </w:r>
+      <w:r>
+        <w:rPr>
+          <w:rFonts w:ascii="Consolas" w:hAnsi="Consolas" w:cstheme="minorHAnsi"/>
+        </w:rPr>
+        <w:t>0</w:t>
+      </w:r>
+      <w:r>
+        <w:rPr>
+          <w:rFonts w:ascii="Consolas" w:hAnsi="Consolas" w:cstheme="minorHAnsi"/>
+        </w:rPr>
+        <w:t>"</w:t>
+      </w:r>
+      <w:r>
+        <w:rPr>
+          <w:rFonts w:ascii="Consolas" w:hAnsi="Consolas" w:cstheme="minorHAnsi"/>
+        </w:rPr>
+        <w:t xml:space="preserve"> Grid.Column=</w:t>
+      </w:r>
+      <w:r>
+        <w:rPr>
+          <w:rFonts w:ascii="Consolas" w:hAnsi="Consolas" w:cstheme="minorHAnsi"/>
+        </w:rPr>
+        <w:t>"</w:t>
+      </w:r>
+      <w:r>
+        <w:rPr>
+          <w:rFonts w:ascii="Consolas" w:hAnsi="Consolas" w:cstheme="minorHAnsi"/>
+        </w:rPr>
+        <w:t>1</w:t>
+      </w:r>
+      <w:r>
+        <w:rPr>
+          <w:rFonts w:ascii="Consolas" w:hAnsi="Consolas" w:cstheme="minorHAnsi"/>
+        </w:rPr>
+        <w:t>"</w:t>
+      </w:r>
+      <w:r>
+        <w:rPr>
+          <w:rFonts w:ascii="Consolas" w:hAnsi="Consolas" w:cstheme="minorHAnsi"/>
+        </w:rPr>
+        <w:t>&gt;</w:t>
+      </w:r>
+    </w:p>
+    <w:p>
+      <w:pPr>
+        <w:spacing w:after="0"/>
+        <w:rPr>
+          <w:rFonts w:ascii="Consolas" w:hAnsi="Consolas" w:cstheme="minorHAnsi"/>
+        </w:rPr>
+      </w:pPr>
+      <w:r>
+        <w:rPr>
+          <w:rFonts w:ascii="Consolas" w:hAnsi="Consolas" w:cstheme="minorHAnsi"/>
+        </w:rPr>
+        <w:tab/>
+      </w:r>
+      <w:r>
+        <w:rPr>
+          <w:rFonts w:ascii="Consolas" w:hAnsi="Consolas" w:cstheme="minorHAnsi"/>
+        </w:rPr>
+        <w:tab/>
+      </w:r>
+      <w:r>
+        <w:rPr>
+          <w:rFonts w:ascii="Consolas" w:hAnsi="Consolas" w:cstheme="minorHAnsi"/>
+        </w:rPr>
+        <w:tab/>
+      </w:r>
+      <w:r>
+        <w:rPr>
+          <w:rFonts w:ascii="Consolas" w:hAnsi="Consolas" w:cstheme="minorHAnsi"/>
+        </w:rPr>
+        <w:t>&lt;Grid.RowDefinitions&gt;</w:t>
+      </w:r>
+    </w:p>
+    <w:p>
+      <w:pPr>
+        <w:spacing w:after="0"/>
+        <w:ind w:left="2160" w:firstLine="720"/>
+        <w:rPr>
+          <w:rFonts w:ascii="Consolas" w:hAnsi="Consolas" w:cstheme="minorHAnsi"/>
+        </w:rPr>
+      </w:pPr>
+      <w:r>
+        <w:rPr>
+          <w:rFonts w:ascii="Consolas" w:hAnsi="Consolas" w:cstheme="minorHAnsi"/>
+        </w:rPr>
+        <w:t>&lt;RowDefinition Height="</w:t>
+      </w:r>
+      <w:r>
+        <w:rPr>
+          <w:rFonts w:ascii="Consolas" w:hAnsi="Consolas" w:cstheme="minorHAnsi"/>
+        </w:rPr>
+        <w:t>1</w:t>
+      </w:r>
+      <w:r>
+        <w:rPr>
+          <w:rFonts w:ascii="Consolas" w:hAnsi="Consolas" w:cstheme="minorHAnsi"/>
+        </w:rPr>
+        <w:t>*"/&gt;</w:t>
+      </w:r>
+    </w:p>
+    <w:p>
+      <w:pPr>
+        <w:spacing w:after="0"/>
+        <w:ind w:left="2160" w:firstLine="720"/>
+        <w:rPr>
+          <w:rFonts w:ascii="Consolas" w:hAnsi="Consolas" w:cstheme="minorHAnsi"/>
+        </w:rPr>
+      </w:pPr>
+      <w:r>
+        <w:rPr>
+          <w:rFonts w:ascii="Consolas" w:hAnsi="Consolas" w:cstheme="minorHAnsi"/>
+        </w:rPr>
+        <w:t>&lt;RowDefinition Height="</w:t>
+      </w:r>
+      <w:r>
+        <w:rPr>
+          <w:rFonts w:ascii="Consolas" w:hAnsi="Consolas" w:cstheme="minorHAnsi"/>
+        </w:rPr>
+        <w:t>1</w:t>
+      </w:r>
+      <w:r>
+        <w:rPr>
+          <w:rFonts w:ascii="Consolas" w:hAnsi="Consolas" w:cstheme="minorHAnsi"/>
+        </w:rPr>
+        <w:t>*"/&gt;</w:t>
+      </w:r>
+    </w:p>
+    <w:p>
+      <w:pPr>
+        <w:spacing w:after="0"/>
+        <w:ind w:left="2160" w:firstLine="720"/>
+        <w:rPr>
+          <w:rFonts w:ascii="Consolas" w:hAnsi="Consolas" w:cstheme="minorHAnsi"/>
+        </w:rPr>
+      </w:pPr>
+      <w:r>
+        <w:rPr>
+          <w:rFonts w:ascii="Consolas" w:hAnsi="Consolas" w:cstheme="minorHAnsi"/>
+        </w:rPr>
+        <w:t>&lt;RowDefinition Height="</w:t>
       </w:r>
       <w:r>
         <w:rPr>
@@ -5632,7 +5567,7 @@
         <w:rPr>
           <w:rFonts w:ascii="Consolas" w:hAnsi="Consolas" w:cstheme="minorHAnsi"/>
         </w:rPr>
-        <w:t xml:space="preserve">            </w:t>
+        <w:t xml:space="preserve">        </w:t>
       </w:r>
       <w:r>
         <w:rPr>
@@ -5644,76 +5579,23 @@
         <w:rPr>
           <w:rFonts w:ascii="Consolas" w:hAnsi="Consolas" w:cstheme="minorHAnsi"/>
         </w:rPr>
-        <w:t>&lt;</w:t>
-      </w:r>
-      <w:proofErr w:type="spellStart"/>
-      <w:r>
-        <w:rPr>
-          <w:rFonts w:ascii="Consolas" w:hAnsi="Consolas" w:cstheme="minorHAnsi"/>
-        </w:rPr>
-        <w:t>ColumnDefinition</w:t>
-      </w:r>
-      <w:proofErr w:type="spellEnd"/>
-      <w:r>
-        <w:rPr>
-          <w:rFonts w:ascii="Consolas" w:hAnsi="Consolas" w:cstheme="minorHAnsi"/>
-        </w:rPr>
-        <w:t xml:space="preserve"> Width="1*"/&gt;</w:t>
-      </w:r>
-    </w:p>
-    <w:p>
-      <w:pPr>
-        <w:spacing w:after="0"/>
-        <w:rPr>
-          <w:rFonts w:ascii="Consolas" w:hAnsi="Consolas" w:cstheme="minorHAnsi"/>
-        </w:rPr>
-      </w:pPr>
-      <w:r>
-        <w:rPr>
-          <w:rFonts w:ascii="Consolas" w:hAnsi="Consolas" w:cstheme="minorHAnsi"/>
-        </w:rPr>
-        <w:t xml:space="preserve">        </w:t>
-      </w:r>
-      <w:r>
-        <w:rPr>
-          <w:rFonts w:ascii="Consolas" w:hAnsi="Consolas" w:cstheme="minorHAnsi"/>
-        </w:rPr>
         <w:tab/>
       </w:r>
       <w:r>
         <w:rPr>
           <w:rFonts w:ascii="Consolas" w:hAnsi="Consolas" w:cstheme="minorHAnsi"/>
         </w:rPr>
-        <w:t>&lt;/</w:t>
-      </w:r>
-      <w:proofErr w:type="spellStart"/>
-      <w:r>
-        <w:rPr>
-          <w:rFonts w:ascii="Consolas" w:hAnsi="Consolas" w:cstheme="minorHAnsi"/>
-        </w:rPr>
-        <w:t>Grid.ColumnDefinitions</w:t>
-      </w:r>
-      <w:proofErr w:type="spellEnd"/>
-      <w:r>
-        <w:rPr>
-          <w:rFonts w:ascii="Consolas" w:hAnsi="Consolas" w:cstheme="minorHAnsi"/>
-        </w:rPr>
-        <w:t>&gt;</w:t>
-      </w:r>
-    </w:p>
-    <w:p>
-      <w:pPr>
-        <w:spacing w:after="0"/>
-        <w:rPr>
-          <w:rFonts w:ascii="Consolas" w:hAnsi="Consolas" w:cstheme="minorHAnsi"/>
-        </w:rPr>
-      </w:pPr>
-      <w:r>
-        <w:rPr>
-          <w:rFonts w:ascii="Consolas" w:hAnsi="Consolas" w:cstheme="minorHAnsi"/>
-        </w:rPr>
-        <w:t xml:space="preserve">        </w:t>
-      </w:r>
+        <w:t>&lt;/Grid.RowDefinitions&gt;</w:t>
+      </w:r>
+    </w:p>
+    <w:p>
+      <w:pPr>
+        <w:spacing w:after="0"/>
+        <w:ind w:firstLine="720"/>
+        <w:rPr>
+          <w:rFonts w:ascii="Consolas" w:hAnsi="Consolas" w:cstheme="minorHAnsi"/>
+        </w:rPr>
+      </w:pPr>
       <w:r>
         <w:rPr>
           <w:rFonts w:ascii="Consolas" w:hAnsi="Consolas" w:cstheme="minorHAnsi"/>
@@ -5724,102 +5606,44 @@
         <w:rPr>
           <w:rFonts w:ascii="Consolas" w:hAnsi="Consolas" w:cstheme="minorHAnsi"/>
         </w:rPr>
-        <w:t>&lt;</w:t>
-      </w:r>
-      <w:proofErr w:type="spellStart"/>
-      <w:r>
-        <w:rPr>
-          <w:rFonts w:ascii="Consolas" w:hAnsi="Consolas" w:cstheme="minorHAnsi"/>
-        </w:rPr>
-        <w:t>Grid.RowDefinitions</w:t>
-      </w:r>
-      <w:proofErr w:type="spellEnd"/>
-      <w:r>
-        <w:rPr>
-          <w:rFonts w:ascii="Consolas" w:hAnsi="Consolas" w:cstheme="minorHAnsi"/>
-        </w:rPr>
-        <w:t>&gt;</w:t>
-      </w:r>
-    </w:p>
-    <w:p>
-      <w:pPr>
-        <w:spacing w:after="0"/>
-        <w:ind w:left="1440" w:firstLine="720"/>
-        <w:rPr>
-          <w:rFonts w:ascii="Consolas" w:hAnsi="Consolas" w:cstheme="minorHAnsi"/>
-        </w:rPr>
-      </w:pPr>
-      <w:r>
-        <w:rPr>
-          <w:rFonts w:ascii="Consolas" w:hAnsi="Consolas" w:cstheme="minorHAnsi"/>
-        </w:rPr>
-        <w:t>&lt;</w:t>
-      </w:r>
-      <w:proofErr w:type="spellStart"/>
-      <w:r>
-        <w:rPr>
-          <w:rFonts w:ascii="Consolas" w:hAnsi="Consolas" w:cstheme="minorHAnsi"/>
-        </w:rPr>
-        <w:t>RowDefinition</w:t>
-      </w:r>
-      <w:proofErr w:type="spellEnd"/>
-      <w:r>
-        <w:rPr>
-          <w:rFonts w:ascii="Consolas" w:hAnsi="Consolas" w:cstheme="minorHAnsi"/>
-        </w:rPr>
-        <w:t xml:space="preserve"> Height="</w:t>
-      </w:r>
-      <w:r>
-        <w:rPr>
-          <w:rFonts w:ascii="Consolas" w:hAnsi="Consolas" w:cstheme="minorHAnsi"/>
-        </w:rPr>
-        <w:t>1</w:t>
-      </w:r>
-      <w:r>
-        <w:rPr>
-          <w:rFonts w:ascii="Consolas" w:hAnsi="Consolas" w:cstheme="minorHAnsi"/>
-        </w:rPr>
-        <w:t>*"/&gt;</w:t>
-      </w:r>
-    </w:p>
-    <w:p>
-      <w:pPr>
-        <w:spacing w:after="0"/>
-        <w:rPr>
-          <w:rFonts w:ascii="Consolas" w:hAnsi="Consolas" w:cstheme="minorHAnsi"/>
-        </w:rPr>
-      </w:pPr>
-      <w:r>
-        <w:rPr>
-          <w:rFonts w:ascii="Consolas" w:hAnsi="Consolas" w:cstheme="minorHAnsi"/>
-        </w:rPr>
-        <w:t xml:space="preserve">        </w:t>
-      </w:r>
-      <w:r>
-        <w:rPr>
-          <w:rFonts w:ascii="Consolas" w:hAnsi="Consolas" w:cstheme="minorHAnsi"/>
-        </w:rPr>
         <w:tab/>
-      </w:r>
-      <w:r>
-        <w:rPr>
-          <w:rFonts w:ascii="Consolas" w:hAnsi="Consolas" w:cstheme="minorHAnsi"/>
-        </w:rPr>
-        <w:t>&lt;/</w:t>
-      </w:r>
-      <w:proofErr w:type="spellStart"/>
-      <w:r>
-        <w:rPr>
-          <w:rFonts w:ascii="Consolas" w:hAnsi="Consolas" w:cstheme="minorHAnsi"/>
-        </w:rPr>
-        <w:t>Grid.RowDefinitions</w:t>
-      </w:r>
-      <w:proofErr w:type="spellEnd"/>
-      <w:r>
-        <w:rPr>
-          <w:rFonts w:ascii="Consolas" w:hAnsi="Consolas" w:cstheme="minorHAnsi"/>
-        </w:rPr>
-        <w:t>&gt;</w:t>
+        <w:t>&lt;TextBlock Text=</w:t>
+      </w:r>
+      <w:r>
+        <w:t>"</w:t>
+      </w:r>
+      <w:r>
+        <w:rPr>
+          <w:rFonts w:ascii="Consolas" w:hAnsi="Consolas" w:cstheme="minorHAnsi"/>
+        </w:rPr>
+        <w:t>One</w:t>
+      </w:r>
+      <w:r>
+        <w:t>"</w:t>
+      </w:r>
+      <w:r>
+        <w:rPr>
+          <w:rFonts w:ascii="Consolas" w:hAnsi="Consolas" w:cstheme="minorHAnsi"/>
+        </w:rPr>
+        <w:t xml:space="preserve"> Grid.Row=</w:t>
+      </w:r>
+      <w:r>
+        <w:t>"</w:t>
+      </w:r>
+      <w:r>
+        <w:rPr>
+          <w:rFonts w:ascii="Consolas" w:hAnsi="Consolas" w:cstheme="minorHAnsi"/>
+        </w:rPr>
+        <w:t>0</w:t>
+      </w:r>
+      <w:r>
+        <w:t>"</w:t>
+      </w:r>
+      <w:r>
+        <w:rPr>
+          <w:rFonts w:ascii="Consolas" w:hAnsi="Consolas" w:cstheme="minorHAnsi"/>
+        </w:rPr>
+        <w:t>/&gt;</w:t>
       </w:r>
     </w:p>
     <w:p>
@@ -5830,48 +5654,18 @@
           <w:rFonts w:ascii="Consolas" w:hAnsi="Consolas" w:cstheme="minorHAnsi"/>
         </w:rPr>
       </w:pPr>
-    </w:p>
-    <w:p>
-      <w:pPr>
-        <w:spacing w:after="0"/>
-        <w:ind w:left="720" w:firstLine="720"/>
-        <w:rPr>
-          <w:rFonts w:ascii="Consolas" w:hAnsi="Consolas" w:cstheme="minorHAnsi"/>
-        </w:rPr>
-      </w:pPr>
-      <w:r>
-        <w:rPr>
-          <w:rFonts w:ascii="Consolas" w:hAnsi="Consolas" w:cstheme="minorHAnsi"/>
-        </w:rPr>
-        <w:t>&lt;</w:t>
-      </w:r>
-      <w:proofErr w:type="spellStart"/>
-      <w:r>
-        <w:rPr>
-          <w:rFonts w:ascii="Consolas" w:hAnsi="Consolas" w:cstheme="minorHAnsi"/>
-        </w:rPr>
-        <w:t>DockPanel</w:t>
-      </w:r>
-      <w:proofErr w:type="spellEnd"/>
-      <w:r>
-        <w:rPr>
-          <w:rFonts w:ascii="Consolas" w:hAnsi="Consolas" w:cstheme="minorHAnsi"/>
-        </w:rPr>
-        <w:t xml:space="preserve"> </w:t>
-      </w:r>
-      <w:proofErr w:type="spellStart"/>
-      <w:r>
-        <w:rPr>
-          <w:rFonts w:ascii="Consolas" w:hAnsi="Consolas" w:cstheme="minorHAnsi"/>
-        </w:rPr>
-        <w:t>Grid.Row</w:t>
-      </w:r>
-      <w:proofErr w:type="spellEnd"/>
-      <w:r>
-        <w:rPr>
-          <w:rFonts w:ascii="Consolas" w:hAnsi="Consolas" w:cstheme="minorHAnsi"/>
-        </w:rPr>
-        <w:t>=</w:t>
+      <w:r>
+        <w:rPr>
+          <w:rFonts w:ascii="Consolas" w:hAnsi="Consolas" w:cstheme="minorHAnsi"/>
+        </w:rPr>
+        <w:tab/>
+      </w:r>
+      <w:r>
+        <w:rPr>
+          <w:rFonts w:ascii="Consolas" w:hAnsi="Consolas" w:cstheme="minorHAnsi"/>
+        </w:rPr>
+        <w:tab/>
+        <w:t>&lt;TextBlock Text=</w:t>
       </w:r>
       <w:r>
         <w:t>"</w:t>
@@ -5880,7 +5674,7 @@
         <w:rPr>
           <w:rFonts w:ascii="Consolas" w:hAnsi="Consolas" w:cstheme="minorHAnsi"/>
         </w:rPr>
-        <w:t>0</w:t>
+        <w:t>Two</w:t>
       </w:r>
       <w:r>
         <w:t>"</w:t>
@@ -5889,670 +5683,7 @@
         <w:rPr>
           <w:rFonts w:ascii="Consolas" w:hAnsi="Consolas" w:cstheme="minorHAnsi"/>
         </w:rPr>
-        <w:t xml:space="preserve"> </w:t>
-      </w:r>
-      <w:proofErr w:type="spellStart"/>
-      <w:r>
-        <w:rPr>
-          <w:rFonts w:ascii="Consolas" w:hAnsi="Consolas" w:cstheme="minorHAnsi"/>
-        </w:rPr>
-        <w:t>Grid.Column</w:t>
-      </w:r>
-      <w:proofErr w:type="spellEnd"/>
-      <w:r>
-        <w:rPr>
-          <w:rFonts w:ascii="Consolas" w:hAnsi="Consolas" w:cstheme="minorHAnsi"/>
-        </w:rPr>
-        <w:t>=</w:t>
-      </w:r>
-      <w:r>
-        <w:t>"</w:t>
-      </w:r>
-      <w:r>
-        <w:rPr>
-          <w:rFonts w:ascii="Consolas" w:hAnsi="Consolas" w:cstheme="minorHAnsi"/>
-        </w:rPr>
-        <w:t>0</w:t>
-      </w:r>
-      <w:r>
-        <w:t>"</w:t>
-      </w:r>
-      <w:r>
-        <w:rPr>
-          <w:rFonts w:ascii="Consolas" w:hAnsi="Consolas" w:cstheme="minorHAnsi"/>
-        </w:rPr>
-        <w:t>&gt;</w:t>
-      </w:r>
-    </w:p>
-    <w:p>
-      <w:pPr>
-        <w:spacing w:after="0"/>
-        <w:ind w:firstLine="720"/>
-        <w:rPr>
-          <w:rFonts w:ascii="Consolas" w:hAnsi="Consolas" w:cstheme="minorHAnsi"/>
-        </w:rPr>
-      </w:pPr>
-      <w:r>
-        <w:rPr>
-          <w:rFonts w:ascii="Consolas" w:hAnsi="Consolas" w:cstheme="minorHAnsi"/>
-        </w:rPr>
-        <w:tab/>
-      </w:r>
-      <w:r>
-        <w:rPr>
-          <w:rFonts w:ascii="Consolas" w:hAnsi="Consolas" w:cstheme="minorHAnsi"/>
-        </w:rPr>
-        <w:tab/>
-        <w:t>&lt;</w:t>
-      </w:r>
-      <w:proofErr w:type="spellStart"/>
-      <w:r>
-        <w:rPr>
-          <w:rFonts w:ascii="Consolas" w:hAnsi="Consolas" w:cstheme="minorHAnsi"/>
-        </w:rPr>
-        <w:t>TextBlock</w:t>
-      </w:r>
-      <w:proofErr w:type="spellEnd"/>
-      <w:r>
-        <w:rPr>
-          <w:rFonts w:ascii="Consolas" w:hAnsi="Consolas" w:cstheme="minorHAnsi"/>
-        </w:rPr>
-        <w:t xml:space="preserve"> Text=</w:t>
-      </w:r>
-      <w:r>
-        <w:t>"</w:t>
-      </w:r>
-      <w:r>
-        <w:rPr>
-          <w:rFonts w:ascii="Consolas" w:hAnsi="Consolas" w:cstheme="minorHAnsi"/>
-        </w:rPr>
-        <w:t>Hello</w:t>
-      </w:r>
-      <w:r>
-        <w:t>"</w:t>
-      </w:r>
-      <w:r>
-        <w:rPr>
-          <w:rFonts w:ascii="Consolas" w:hAnsi="Consolas" w:cstheme="minorHAnsi"/>
-        </w:rPr>
-        <w:t xml:space="preserve"> </w:t>
-      </w:r>
-      <w:proofErr w:type="spellStart"/>
-      <w:r>
-        <w:rPr>
-          <w:rFonts w:ascii="Consolas" w:hAnsi="Consolas" w:cstheme="minorHAnsi"/>
-        </w:rPr>
-        <w:t>DockPanel.Dock</w:t>
-      </w:r>
-      <w:proofErr w:type="spellEnd"/>
-      <w:r>
-        <w:rPr>
-          <w:rFonts w:ascii="Consolas" w:hAnsi="Consolas" w:cstheme="minorHAnsi"/>
-        </w:rPr>
-        <w:t>=</w:t>
-      </w:r>
-      <w:r>
-        <w:t>"</w:t>
-      </w:r>
-      <w:r>
-        <w:rPr>
-          <w:rFonts w:ascii="Consolas" w:hAnsi="Consolas" w:cstheme="minorHAnsi"/>
-        </w:rPr>
-        <w:t>Top</w:t>
-      </w:r>
-      <w:r>
-        <w:t>"</w:t>
-      </w:r>
-      <w:r>
-        <w:rPr>
-          <w:rFonts w:ascii="Consolas" w:hAnsi="Consolas" w:cstheme="minorHAnsi"/>
-        </w:rPr>
-        <w:t>/&gt;</w:t>
-      </w:r>
-    </w:p>
-    <w:p>
-      <w:pPr>
-        <w:spacing w:after="0"/>
-        <w:ind w:firstLine="720"/>
-        <w:rPr>
-          <w:rFonts w:ascii="Consolas" w:hAnsi="Consolas" w:cstheme="minorHAnsi"/>
-        </w:rPr>
-      </w:pPr>
-      <w:r>
-        <w:rPr>
-          <w:rFonts w:ascii="Consolas" w:hAnsi="Consolas" w:cstheme="minorHAnsi"/>
-        </w:rPr>
-        <w:tab/>
-      </w:r>
-      <w:r>
-        <w:rPr>
-          <w:rFonts w:ascii="Consolas" w:hAnsi="Consolas" w:cstheme="minorHAnsi"/>
-        </w:rPr>
-        <w:tab/>
-        <w:t xml:space="preserve">&lt;Button </w:t>
-      </w:r>
-      <w:proofErr w:type="spellStart"/>
-      <w:r>
-        <w:rPr>
-          <w:rFonts w:ascii="Consolas" w:hAnsi="Consolas" w:cstheme="minorHAnsi"/>
-        </w:rPr>
-        <w:t>DockPanel.Dock</w:t>
-      </w:r>
-      <w:proofErr w:type="spellEnd"/>
-      <w:r>
-        <w:rPr>
-          <w:rFonts w:ascii="Consolas" w:hAnsi="Consolas" w:cstheme="minorHAnsi"/>
-        </w:rPr>
-        <w:t>=</w:t>
-      </w:r>
-      <w:r>
-        <w:t>"</w:t>
-      </w:r>
-      <w:r>
-        <w:rPr>
-          <w:rFonts w:ascii="Consolas" w:hAnsi="Consolas" w:cstheme="minorHAnsi"/>
-        </w:rPr>
-        <w:t>Bottom</w:t>
-      </w:r>
-      <w:r>
-        <w:t>"</w:t>
-      </w:r>
-      <w:r>
-        <w:rPr>
-          <w:rFonts w:ascii="Consolas" w:hAnsi="Consolas" w:cstheme="minorHAnsi"/>
-        </w:rPr>
-        <w:t>&gt;Click me&lt;/Button</w:t>
-      </w:r>
-    </w:p>
-    <w:p>
-      <w:pPr>
-        <w:spacing w:after="0"/>
-        <w:ind w:firstLine="720"/>
-        <w:rPr>
-          <w:rFonts w:ascii="Consolas" w:hAnsi="Consolas" w:cstheme="minorHAnsi"/>
-        </w:rPr>
-      </w:pPr>
-      <w:r>
-        <w:rPr>
-          <w:rFonts w:ascii="Consolas" w:hAnsi="Consolas" w:cstheme="minorHAnsi"/>
-        </w:rPr>
-        <w:tab/>
-        <w:t>&lt;/</w:t>
-      </w:r>
-      <w:proofErr w:type="spellStart"/>
-      <w:r>
-        <w:rPr>
-          <w:rFonts w:ascii="Consolas" w:hAnsi="Consolas" w:cstheme="minorHAnsi"/>
-        </w:rPr>
-        <w:t>DockPanel</w:t>
-      </w:r>
-      <w:proofErr w:type="spellEnd"/>
-      <w:r>
-        <w:rPr>
-          <w:rFonts w:ascii="Consolas" w:hAnsi="Consolas" w:cstheme="minorHAnsi"/>
-        </w:rPr>
-        <w:t>&gt;</w:t>
-      </w:r>
-    </w:p>
-    <w:p>
-      <w:pPr>
-        <w:spacing w:after="0"/>
-        <w:ind w:firstLine="720"/>
-        <w:rPr>
-          <w:rFonts w:ascii="Consolas" w:hAnsi="Consolas" w:cstheme="minorHAnsi"/>
-        </w:rPr>
-      </w:pPr>
-      <w:r>
-        <w:rPr>
-          <w:rFonts w:ascii="Consolas" w:hAnsi="Consolas" w:cstheme="minorHAnsi"/>
-        </w:rPr>
-        <w:tab/>
-        <w:t xml:space="preserve">&lt;Grid </w:t>
-      </w:r>
-      <w:proofErr w:type="spellStart"/>
-      <w:r>
-        <w:rPr>
-          <w:rFonts w:ascii="Consolas" w:hAnsi="Consolas" w:cstheme="minorHAnsi"/>
-        </w:rPr>
-        <w:t>Grid.Row</w:t>
-      </w:r>
-      <w:proofErr w:type="spellEnd"/>
-      <w:r>
-        <w:rPr>
-          <w:rFonts w:ascii="Consolas" w:hAnsi="Consolas" w:cstheme="minorHAnsi"/>
-        </w:rPr>
-        <w:t>=</w:t>
-      </w:r>
-      <w:r>
-        <w:rPr>
-          <w:rFonts w:ascii="Consolas" w:hAnsi="Consolas" w:cstheme="minorHAnsi"/>
-        </w:rPr>
-        <w:t>"</w:t>
-      </w:r>
-      <w:r>
-        <w:rPr>
-          <w:rFonts w:ascii="Consolas" w:hAnsi="Consolas" w:cstheme="minorHAnsi"/>
-        </w:rPr>
-        <w:t>0</w:t>
-      </w:r>
-      <w:r>
-        <w:rPr>
-          <w:rFonts w:ascii="Consolas" w:hAnsi="Consolas" w:cstheme="minorHAnsi"/>
-        </w:rPr>
-        <w:t>"</w:t>
-      </w:r>
-      <w:r>
-        <w:rPr>
-          <w:rFonts w:ascii="Consolas" w:hAnsi="Consolas" w:cstheme="minorHAnsi"/>
-        </w:rPr>
-        <w:t xml:space="preserve"> </w:t>
-      </w:r>
-      <w:proofErr w:type="spellStart"/>
-      <w:r>
-        <w:rPr>
-          <w:rFonts w:ascii="Consolas" w:hAnsi="Consolas" w:cstheme="minorHAnsi"/>
-        </w:rPr>
-        <w:t>Grid.Column</w:t>
-      </w:r>
-      <w:proofErr w:type="spellEnd"/>
-      <w:r>
-        <w:rPr>
-          <w:rFonts w:ascii="Consolas" w:hAnsi="Consolas" w:cstheme="minorHAnsi"/>
-        </w:rPr>
-        <w:t>=</w:t>
-      </w:r>
-      <w:r>
-        <w:rPr>
-          <w:rFonts w:ascii="Consolas" w:hAnsi="Consolas" w:cstheme="minorHAnsi"/>
-        </w:rPr>
-        <w:t>"</w:t>
-      </w:r>
-      <w:r>
-        <w:rPr>
-          <w:rFonts w:ascii="Consolas" w:hAnsi="Consolas" w:cstheme="minorHAnsi"/>
-        </w:rPr>
-        <w:t>1</w:t>
-      </w:r>
-      <w:r>
-        <w:rPr>
-          <w:rFonts w:ascii="Consolas" w:hAnsi="Consolas" w:cstheme="minorHAnsi"/>
-        </w:rPr>
-        <w:t>"</w:t>
-      </w:r>
-      <w:r>
-        <w:rPr>
-          <w:rFonts w:ascii="Consolas" w:hAnsi="Consolas" w:cstheme="minorHAnsi"/>
-        </w:rPr>
-        <w:t>&gt;</w:t>
-      </w:r>
-    </w:p>
-    <w:p>
-      <w:pPr>
-        <w:spacing w:after="0"/>
-        <w:rPr>
-          <w:rFonts w:ascii="Consolas" w:hAnsi="Consolas" w:cstheme="minorHAnsi"/>
-        </w:rPr>
-      </w:pPr>
-      <w:r>
-        <w:rPr>
-          <w:rFonts w:ascii="Consolas" w:hAnsi="Consolas" w:cstheme="minorHAnsi"/>
-        </w:rPr>
-        <w:tab/>
-      </w:r>
-      <w:r>
-        <w:rPr>
-          <w:rFonts w:ascii="Consolas" w:hAnsi="Consolas" w:cstheme="minorHAnsi"/>
-        </w:rPr>
-        <w:tab/>
-      </w:r>
-      <w:r>
-        <w:rPr>
-          <w:rFonts w:ascii="Consolas" w:hAnsi="Consolas" w:cstheme="minorHAnsi"/>
-        </w:rPr>
-        <w:tab/>
-      </w:r>
-      <w:r>
-        <w:rPr>
-          <w:rFonts w:ascii="Consolas" w:hAnsi="Consolas" w:cstheme="minorHAnsi"/>
-        </w:rPr>
-        <w:t>&lt;</w:t>
-      </w:r>
-      <w:proofErr w:type="spellStart"/>
-      <w:r>
-        <w:rPr>
-          <w:rFonts w:ascii="Consolas" w:hAnsi="Consolas" w:cstheme="minorHAnsi"/>
-        </w:rPr>
-        <w:t>Grid.RowDefinitions</w:t>
-      </w:r>
-      <w:proofErr w:type="spellEnd"/>
-      <w:r>
-        <w:rPr>
-          <w:rFonts w:ascii="Consolas" w:hAnsi="Consolas" w:cstheme="minorHAnsi"/>
-        </w:rPr>
-        <w:t>&gt;</w:t>
-      </w:r>
-    </w:p>
-    <w:p>
-      <w:pPr>
-        <w:spacing w:after="0"/>
-        <w:ind w:left="2160" w:firstLine="720"/>
-        <w:rPr>
-          <w:rFonts w:ascii="Consolas" w:hAnsi="Consolas" w:cstheme="minorHAnsi"/>
-        </w:rPr>
-      </w:pPr>
-      <w:r>
-        <w:rPr>
-          <w:rFonts w:ascii="Consolas" w:hAnsi="Consolas" w:cstheme="minorHAnsi"/>
-        </w:rPr>
-        <w:t>&lt;</w:t>
-      </w:r>
-      <w:proofErr w:type="spellStart"/>
-      <w:r>
-        <w:rPr>
-          <w:rFonts w:ascii="Consolas" w:hAnsi="Consolas" w:cstheme="minorHAnsi"/>
-        </w:rPr>
-        <w:t>RowDefinition</w:t>
-      </w:r>
-      <w:proofErr w:type="spellEnd"/>
-      <w:r>
-        <w:rPr>
-          <w:rFonts w:ascii="Consolas" w:hAnsi="Consolas" w:cstheme="minorHAnsi"/>
-        </w:rPr>
-        <w:t xml:space="preserve"> Height="</w:t>
-      </w:r>
-      <w:r>
-        <w:rPr>
-          <w:rFonts w:ascii="Consolas" w:hAnsi="Consolas" w:cstheme="minorHAnsi"/>
-        </w:rPr>
-        <w:t>1</w:t>
-      </w:r>
-      <w:r>
-        <w:rPr>
-          <w:rFonts w:ascii="Consolas" w:hAnsi="Consolas" w:cstheme="minorHAnsi"/>
-        </w:rPr>
-        <w:t>*"/&gt;</w:t>
-      </w:r>
-    </w:p>
-    <w:p>
-      <w:pPr>
-        <w:spacing w:after="0"/>
-        <w:ind w:left="2160" w:firstLine="720"/>
-        <w:rPr>
-          <w:rFonts w:ascii="Consolas" w:hAnsi="Consolas" w:cstheme="minorHAnsi"/>
-        </w:rPr>
-      </w:pPr>
-      <w:r>
-        <w:rPr>
-          <w:rFonts w:ascii="Consolas" w:hAnsi="Consolas" w:cstheme="minorHAnsi"/>
-        </w:rPr>
-        <w:t>&lt;</w:t>
-      </w:r>
-      <w:proofErr w:type="spellStart"/>
-      <w:r>
-        <w:rPr>
-          <w:rFonts w:ascii="Consolas" w:hAnsi="Consolas" w:cstheme="minorHAnsi"/>
-        </w:rPr>
-        <w:t>RowDefinition</w:t>
-      </w:r>
-      <w:proofErr w:type="spellEnd"/>
-      <w:r>
-        <w:rPr>
-          <w:rFonts w:ascii="Consolas" w:hAnsi="Consolas" w:cstheme="minorHAnsi"/>
-        </w:rPr>
-        <w:t xml:space="preserve"> Height="</w:t>
-      </w:r>
-      <w:r>
-        <w:rPr>
-          <w:rFonts w:ascii="Consolas" w:hAnsi="Consolas" w:cstheme="minorHAnsi"/>
-        </w:rPr>
-        <w:t>1</w:t>
-      </w:r>
-      <w:r>
-        <w:rPr>
-          <w:rFonts w:ascii="Consolas" w:hAnsi="Consolas" w:cstheme="minorHAnsi"/>
-        </w:rPr>
-        <w:t>*"/&gt;</w:t>
-      </w:r>
-    </w:p>
-    <w:p>
-      <w:pPr>
-        <w:spacing w:after="0"/>
-        <w:ind w:left="2160" w:firstLine="720"/>
-        <w:rPr>
-          <w:rFonts w:ascii="Consolas" w:hAnsi="Consolas" w:cstheme="minorHAnsi"/>
-        </w:rPr>
-      </w:pPr>
-      <w:r>
-        <w:rPr>
-          <w:rFonts w:ascii="Consolas" w:hAnsi="Consolas" w:cstheme="minorHAnsi"/>
-        </w:rPr>
-        <w:t>&lt;</w:t>
-      </w:r>
-      <w:proofErr w:type="spellStart"/>
-      <w:r>
-        <w:rPr>
-          <w:rFonts w:ascii="Consolas" w:hAnsi="Consolas" w:cstheme="minorHAnsi"/>
-        </w:rPr>
-        <w:t>RowDefinition</w:t>
-      </w:r>
-      <w:proofErr w:type="spellEnd"/>
-      <w:r>
-        <w:rPr>
-          <w:rFonts w:ascii="Consolas" w:hAnsi="Consolas" w:cstheme="minorHAnsi"/>
-        </w:rPr>
-        <w:t xml:space="preserve"> Height="</w:t>
-      </w:r>
-      <w:r>
-        <w:rPr>
-          <w:rFonts w:ascii="Consolas" w:hAnsi="Consolas" w:cstheme="minorHAnsi"/>
-        </w:rPr>
-        <w:t>3</w:t>
-      </w:r>
-      <w:r>
-        <w:rPr>
-          <w:rFonts w:ascii="Consolas" w:hAnsi="Consolas" w:cstheme="minorHAnsi"/>
-        </w:rPr>
-        <w:t>*"/&gt;</w:t>
-      </w:r>
-    </w:p>
-    <w:p>
-      <w:pPr>
-        <w:spacing w:after="0"/>
-        <w:rPr>
-          <w:rFonts w:ascii="Consolas" w:hAnsi="Consolas" w:cstheme="minorHAnsi"/>
-        </w:rPr>
-      </w:pPr>
-      <w:r>
-        <w:rPr>
-          <w:rFonts w:ascii="Consolas" w:hAnsi="Consolas" w:cstheme="minorHAnsi"/>
-        </w:rPr>
-        <w:t xml:space="preserve">        </w:t>
-      </w:r>
-      <w:r>
-        <w:rPr>
-          <w:rFonts w:ascii="Consolas" w:hAnsi="Consolas" w:cstheme="minorHAnsi"/>
-        </w:rPr>
-        <w:tab/>
-      </w:r>
-      <w:r>
-        <w:rPr>
-          <w:rFonts w:ascii="Consolas" w:hAnsi="Consolas" w:cstheme="minorHAnsi"/>
-        </w:rPr>
-        <w:tab/>
-      </w:r>
-      <w:r>
-        <w:rPr>
-          <w:rFonts w:ascii="Consolas" w:hAnsi="Consolas" w:cstheme="minorHAnsi"/>
-        </w:rPr>
-        <w:t>&lt;/</w:t>
-      </w:r>
-      <w:proofErr w:type="spellStart"/>
-      <w:r>
-        <w:rPr>
-          <w:rFonts w:ascii="Consolas" w:hAnsi="Consolas" w:cstheme="minorHAnsi"/>
-        </w:rPr>
-        <w:t>Grid.RowDefinitions</w:t>
-      </w:r>
-      <w:proofErr w:type="spellEnd"/>
-      <w:r>
-        <w:rPr>
-          <w:rFonts w:ascii="Consolas" w:hAnsi="Consolas" w:cstheme="minorHAnsi"/>
-        </w:rPr>
-        <w:t>&gt;</w:t>
-      </w:r>
-    </w:p>
-    <w:p>
-      <w:pPr>
-        <w:spacing w:after="0"/>
-        <w:ind w:firstLine="720"/>
-        <w:rPr>
-          <w:rFonts w:ascii="Consolas" w:hAnsi="Consolas" w:cstheme="minorHAnsi"/>
-        </w:rPr>
-      </w:pPr>
-      <w:r>
-        <w:rPr>
-          <w:rFonts w:ascii="Consolas" w:hAnsi="Consolas" w:cstheme="minorHAnsi"/>
-        </w:rPr>
-        <w:tab/>
-      </w:r>
-      <w:r>
-        <w:rPr>
-          <w:rFonts w:ascii="Consolas" w:hAnsi="Consolas" w:cstheme="minorHAnsi"/>
-        </w:rPr>
-        <w:tab/>
-        <w:t>&lt;</w:t>
-      </w:r>
-      <w:proofErr w:type="spellStart"/>
-      <w:r>
-        <w:rPr>
-          <w:rFonts w:ascii="Consolas" w:hAnsi="Consolas" w:cstheme="minorHAnsi"/>
-        </w:rPr>
-        <w:t>TextBlock</w:t>
-      </w:r>
-      <w:proofErr w:type="spellEnd"/>
-      <w:r>
-        <w:rPr>
-          <w:rFonts w:ascii="Consolas" w:hAnsi="Consolas" w:cstheme="minorHAnsi"/>
-        </w:rPr>
-        <w:t xml:space="preserve"> Text=</w:t>
-      </w:r>
-      <w:r>
-        <w:t>"</w:t>
-      </w:r>
-      <w:r>
-        <w:rPr>
-          <w:rFonts w:ascii="Consolas" w:hAnsi="Consolas" w:cstheme="minorHAnsi"/>
-        </w:rPr>
-        <w:t>One</w:t>
-      </w:r>
-      <w:r>
-        <w:t>"</w:t>
-      </w:r>
-      <w:r>
-        <w:rPr>
-          <w:rFonts w:ascii="Consolas" w:hAnsi="Consolas" w:cstheme="minorHAnsi"/>
-        </w:rPr>
-        <w:t xml:space="preserve"> </w:t>
-      </w:r>
-      <w:proofErr w:type="spellStart"/>
-      <w:r>
-        <w:rPr>
-          <w:rFonts w:ascii="Consolas" w:hAnsi="Consolas" w:cstheme="minorHAnsi"/>
-        </w:rPr>
-        <w:t>Grid.Row</w:t>
-      </w:r>
-      <w:proofErr w:type="spellEnd"/>
-      <w:r>
-        <w:rPr>
-          <w:rFonts w:ascii="Consolas" w:hAnsi="Consolas" w:cstheme="minorHAnsi"/>
-        </w:rPr>
-        <w:t>=</w:t>
-      </w:r>
-      <w:r>
-        <w:t>"</w:t>
-      </w:r>
-      <w:r>
-        <w:rPr>
-          <w:rFonts w:ascii="Consolas" w:hAnsi="Consolas" w:cstheme="minorHAnsi"/>
-        </w:rPr>
-        <w:t>0</w:t>
-      </w:r>
-      <w:r>
-        <w:t>"</w:t>
-      </w:r>
-      <w:r>
-        <w:rPr>
-          <w:rFonts w:ascii="Consolas" w:hAnsi="Consolas" w:cstheme="minorHAnsi"/>
-        </w:rPr>
-        <w:t>/&gt;</w:t>
-      </w:r>
-    </w:p>
-    <w:p>
-      <w:pPr>
-        <w:spacing w:after="0"/>
-        <w:ind w:firstLine="720"/>
-        <w:rPr>
-          <w:rFonts w:ascii="Consolas" w:hAnsi="Consolas" w:cstheme="minorHAnsi"/>
-        </w:rPr>
-      </w:pPr>
-      <w:r>
-        <w:rPr>
-          <w:rFonts w:ascii="Consolas" w:hAnsi="Consolas" w:cstheme="minorHAnsi"/>
-        </w:rPr>
-        <w:tab/>
-      </w:r>
-      <w:r>
-        <w:rPr>
-          <w:rFonts w:ascii="Consolas" w:hAnsi="Consolas" w:cstheme="minorHAnsi"/>
-        </w:rPr>
-        <w:tab/>
-        <w:t>&lt;</w:t>
-      </w:r>
-      <w:proofErr w:type="spellStart"/>
-      <w:r>
-        <w:rPr>
-          <w:rFonts w:ascii="Consolas" w:hAnsi="Consolas" w:cstheme="minorHAnsi"/>
-        </w:rPr>
-        <w:t>TextBlock</w:t>
-      </w:r>
-      <w:proofErr w:type="spellEnd"/>
-      <w:r>
-        <w:rPr>
-          <w:rFonts w:ascii="Consolas" w:hAnsi="Consolas" w:cstheme="minorHAnsi"/>
-        </w:rPr>
-        <w:t xml:space="preserve"> Text=</w:t>
-      </w:r>
-      <w:r>
-        <w:t>"</w:t>
-      </w:r>
-      <w:r>
-        <w:rPr>
-          <w:rFonts w:ascii="Consolas" w:hAnsi="Consolas" w:cstheme="minorHAnsi"/>
-        </w:rPr>
-        <w:t>Two</w:t>
-      </w:r>
-      <w:r>
-        <w:t>"</w:t>
-      </w:r>
-      <w:r>
-        <w:rPr>
-          <w:rFonts w:ascii="Consolas" w:hAnsi="Consolas" w:cstheme="minorHAnsi"/>
-        </w:rPr>
-        <w:t xml:space="preserve"> </w:t>
-      </w:r>
-      <w:proofErr w:type="spellStart"/>
-      <w:r>
-        <w:rPr>
-          <w:rFonts w:ascii="Consolas" w:hAnsi="Consolas" w:cstheme="minorHAnsi"/>
-        </w:rPr>
-        <w:t>Grid.Row</w:t>
-      </w:r>
-      <w:proofErr w:type="spellEnd"/>
-      <w:r>
-        <w:rPr>
-          <w:rFonts w:ascii="Consolas" w:hAnsi="Consolas" w:cstheme="minorHAnsi"/>
-        </w:rPr>
-        <w:t>=</w:t>
+        <w:t xml:space="preserve"> Grid.Row=</w:t>
       </w:r>
       <w:r>
         <w:t>"</w:t>
@@ -6602,35 +5733,7 @@
           <w:rFonts w:ascii="Consolas" w:hAnsi="Consolas" w:cstheme="minorHAnsi"/>
         </w:rPr>
         <w:tab/>
-        <w:t>&lt;</w:t>
-      </w:r>
-      <w:proofErr w:type="spellStart"/>
-      <w:r>
-        <w:rPr>
-          <w:rFonts w:ascii="Consolas" w:hAnsi="Consolas" w:cstheme="minorHAnsi"/>
-        </w:rPr>
-        <w:t>StackPanel</w:t>
-      </w:r>
-      <w:proofErr w:type="spellEnd"/>
-      <w:r>
-        <w:rPr>
-          <w:rFonts w:ascii="Consolas" w:hAnsi="Consolas" w:cstheme="minorHAnsi"/>
-        </w:rPr>
-        <w:t xml:space="preserve"> </w:t>
-      </w:r>
-      <w:proofErr w:type="spellStart"/>
-      <w:r>
-        <w:rPr>
-          <w:rFonts w:ascii="Consolas" w:hAnsi="Consolas" w:cstheme="minorHAnsi"/>
-        </w:rPr>
-        <w:t>Grid.Row</w:t>
-      </w:r>
-      <w:proofErr w:type="spellEnd"/>
-      <w:r>
-        <w:rPr>
-          <w:rFonts w:ascii="Consolas" w:hAnsi="Consolas" w:cstheme="minorHAnsi"/>
-        </w:rPr>
-        <w:t>=</w:t>
+        <w:t>&lt;StackPanel Grid.Row=</w:t>
       </w:r>
       <w:r>
         <w:t>"</w:t>
@@ -6648,21 +5751,7 @@
         <w:rPr>
           <w:rFonts w:ascii="Consolas" w:hAnsi="Consolas" w:cstheme="minorHAnsi"/>
         </w:rPr>
-        <w:t xml:space="preserve"> </w:t>
-      </w:r>
-      <w:proofErr w:type="spellStart"/>
-      <w:r>
-        <w:rPr>
-          <w:rFonts w:ascii="Consolas" w:hAnsi="Consolas" w:cstheme="minorHAnsi"/>
-        </w:rPr>
-        <w:t>Grid.Column</w:t>
-      </w:r>
-      <w:proofErr w:type="spellEnd"/>
-      <w:r>
-        <w:rPr>
-          <w:rFonts w:ascii="Consolas" w:hAnsi="Consolas" w:cstheme="minorHAnsi"/>
-        </w:rPr>
-        <w:t>=</w:t>
+        <w:t xml:space="preserve"> Grid.Column=</w:t>
       </w:r>
       <w:r>
         <w:t>"</w:t>
@@ -6740,21 +5829,7 @@
           <w:rFonts w:ascii="Consolas" w:hAnsi="Consolas" w:cstheme="minorHAnsi"/>
         </w:rPr>
         <w:tab/>
-        <w:t>&lt;/</w:t>
-      </w:r>
-      <w:proofErr w:type="spellStart"/>
-      <w:r>
-        <w:rPr>
-          <w:rFonts w:ascii="Consolas" w:hAnsi="Consolas" w:cstheme="minorHAnsi"/>
-        </w:rPr>
-        <w:t>StackPanel</w:t>
-      </w:r>
-      <w:proofErr w:type="spellEnd"/>
-      <w:r>
-        <w:rPr>
-          <w:rFonts w:ascii="Consolas" w:hAnsi="Consolas" w:cstheme="minorHAnsi"/>
-        </w:rPr>
-        <w:t>&gt;</w:t>
+        <w:t>&lt;/StackPanel&gt;</w:t>
       </w:r>
     </w:p>
     <w:p>
@@ -6791,21 +5866,7 @@
         <w:rPr>
           <w:rFonts w:ascii="Consolas" w:hAnsi="Consolas" w:cstheme="minorHAnsi"/>
         </w:rPr>
-        <w:t>&lt;/</w:t>
-      </w:r>
-      <w:proofErr w:type="spellStart"/>
-      <w:r>
-        <w:rPr>
-          <w:rFonts w:ascii="Consolas" w:hAnsi="Consolas" w:cstheme="minorHAnsi"/>
-        </w:rPr>
-        <w:t>UserControl</w:t>
-      </w:r>
-      <w:proofErr w:type="spellEnd"/>
-      <w:r>
-        <w:rPr>
-          <w:rFonts w:ascii="Consolas" w:hAnsi="Consolas" w:cstheme="minorHAnsi"/>
-        </w:rPr>
-        <w:t>&gt;</w:t>
+        <w:t>&lt;/UserControl&gt;</w:t>
       </w:r>
     </w:p>
     <w:p>
@@ -6937,30 +5998,11 @@
         </w:rPr>
       </w:pPr>
       <w:r>
-        <w:object w:dxaOrig="6001" w:dyaOrig="6601" w14:anchorId="5AABCFFE">
-          <v:shapetype id="_x0000_t75" coordsize="21600,21600" o:spt="75" o:preferrelative="t" path="m@4@5l@4@11@9@11@9@5xe" filled="f" stroked="f">
-            <v:stroke joinstyle="miter"/>
-            <v:formulas>
-              <v:f eqn="if lineDrawn pixelLineWidth 0"/>
-              <v:f eqn="sum @0 1 0"/>
-              <v:f eqn="sum 0 0 @1"/>
-              <v:f eqn="prod @2 1 2"/>
-              <v:f eqn="prod @3 21600 pixelWidth"/>
-              <v:f eqn="prod @3 21600 pixelHeight"/>
-              <v:f eqn="sum @0 0 1"/>
-              <v:f eqn="prod @6 1 2"/>
-              <v:f eqn="prod @7 21600 pixelWidth"/>
-              <v:f eqn="sum @8 21600 0"/>
-              <v:f eqn="prod @7 21600 pixelHeight"/>
-              <v:f eqn="sum @10 21600 0"/>
-            </v:formulas>
-            <v:path o:extrusionok="f" gradientshapeok="t" o:connecttype="rect"/>
-            <o:lock v:ext="edit" aspectratio="t"/>
-          </v:shapetype>
-          <v:shape id="_x0000_i1025" type="#_x0000_t75" style="width:302.25pt;height:330.75pt" o:ole="">
-            <v:imagedata r:id="rId7" o:title=""/>
+        <w:object w:dxaOrig="6000" w:dyaOrig="6600" w14:anchorId="5AABCFFE">
+          <v:shape id="_x0000_i1027" type="#_x0000_t75" style="width:302.1pt;height:330.6pt" o:ole="">
+            <v:imagedata r:id="rId12" o:title=""/>
           </v:shape>
-          <o:OLEObject Type="Embed" ProgID="Visio.Drawing.15" ShapeID="_x0000_i1025" DrawAspect="Content" ObjectID="_1789298813" r:id="rId8"/>
+          <o:OLEObject Type="Embed" ProgID="Visio.Drawing.15" ShapeID="_x0000_i1027" DrawAspect="Content" ObjectID="_1792231124" r:id="rId13"/>
         </w:object>
       </w:r>
     </w:p>
@@ -10455,6 +9497,110 @@
 </w:styles>
 </file>
 
+<file path=word/ink/ink1.xml><?xml version="1.0" encoding="utf-8"?>
+<inkml:ink xmlns:inkml="http://www.w3.org/2003/InkML">
+  <inkml:definitions>
+    <inkml:context xml:id="ctx0">
+      <inkml:inkSource xml:id="inkSrc0">
+        <inkml:traceFormat>
+          <inkml:channel name="X" type="integer" min="-2.14748E9" max="2.14748E9" units="cm"/>
+          <inkml:channel name="Y" type="integer" min="-2.14748E9" max="2.14748E9" units="cm"/>
+        </inkml:traceFormat>
+        <inkml:channelProperties>
+          <inkml:channelProperty channel="X" name="resolution" value="1000" units="1/cm"/>
+          <inkml:channelProperty channel="Y" name="resolution" value="1000" units="1/cm"/>
+        </inkml:channelProperties>
+      </inkml:inkSource>
+      <inkml:timestamp xml:id="ts0" timeString="2024-11-04T19:10:04.147"/>
+    </inkml:context>
+    <inkml:brush xml:id="br0">
+      <inkml:brushProperty name="width" value="0.05" units="cm"/>
+      <inkml:brushProperty name="height" value="0.05" units="cm"/>
+      <inkml:brushProperty name="ignorePressure" value="1"/>
+    </inkml:brush>
+  </inkml:definitions>
+  <inkml:trace contextRef="#ctx0" brushRef="#br0">1 0,'0'0</inkml:trace>
+</inkml:ink>
+</file>
+
+<file path=word/ink/ink2.xml><?xml version="1.0" encoding="utf-8"?>
+<inkml:ink xmlns:inkml="http://www.w3.org/2003/InkML">
+  <inkml:definitions>
+    <inkml:context xml:id="ctx0">
+      <inkml:inkSource xml:id="inkSrc0">
+        <inkml:traceFormat>
+          <inkml:channel name="X" type="integer" min="-2.14748E9" max="2.14748E9" units="cm"/>
+          <inkml:channel name="Y" type="integer" min="-2.14748E9" max="2.14748E9" units="cm"/>
+        </inkml:traceFormat>
+        <inkml:channelProperties>
+          <inkml:channelProperty channel="X" name="resolution" value="1000" units="1/cm"/>
+          <inkml:channelProperty channel="Y" name="resolution" value="1000" units="1/cm"/>
+        </inkml:channelProperties>
+      </inkml:inkSource>
+      <inkml:timestamp xml:id="ts0" timeString="2024-11-04T19:11:19.018"/>
+    </inkml:context>
+    <inkml:brush xml:id="br0">
+      <inkml:brushProperty name="width" value="0.05" units="cm"/>
+      <inkml:brushProperty name="height" value="0.05" units="cm"/>
+      <inkml:brushProperty name="ignorePressure" value="1"/>
+    </inkml:brush>
+  </inkml:definitions>
+  <inkml:trace contextRef="#ctx0" brushRef="#br0">1 1,'0'0</inkml:trace>
+</inkml:ink>
+</file>
+
+<file path=word/ink/ink3.xml><?xml version="1.0" encoding="utf-8"?>
+<inkml:ink xmlns:inkml="http://www.w3.org/2003/InkML">
+  <inkml:definitions>
+    <inkml:context xml:id="ctx0">
+      <inkml:inkSource xml:id="inkSrc0">
+        <inkml:traceFormat>
+          <inkml:channel name="X" type="integer" min="-2.14748E9" max="2.14748E9" units="cm"/>
+          <inkml:channel name="Y" type="integer" min="-2.14748E9" max="2.14748E9" units="cm"/>
+        </inkml:traceFormat>
+        <inkml:channelProperties>
+          <inkml:channelProperty channel="X" name="resolution" value="1000" units="1/cm"/>
+          <inkml:channelProperty channel="Y" name="resolution" value="1000" units="1/cm"/>
+        </inkml:channelProperties>
+      </inkml:inkSource>
+      <inkml:timestamp xml:id="ts0" timeString="2024-11-04T19:11:17.753"/>
+    </inkml:context>
+    <inkml:brush xml:id="br0">
+      <inkml:brushProperty name="width" value="0.05" units="cm"/>
+      <inkml:brushProperty name="height" value="0.05" units="cm"/>
+      <inkml:brushProperty name="ignorePressure" value="1"/>
+    </inkml:brush>
+  </inkml:definitions>
+  <inkml:trace contextRef="#ctx0" brushRef="#br0">1 0,'0'0</inkml:trace>
+</inkml:ink>
+</file>
+
+<file path=word/ink/ink4.xml><?xml version="1.0" encoding="utf-8"?>
+<inkml:ink xmlns:inkml="http://www.w3.org/2003/InkML">
+  <inkml:definitions>
+    <inkml:context xml:id="ctx0">
+      <inkml:inkSource xml:id="inkSrc0">
+        <inkml:traceFormat>
+          <inkml:channel name="X" type="integer" min="-2.14748E9" max="2.14748E9" units="cm"/>
+          <inkml:channel name="Y" type="integer" min="-2.14748E9" max="2.14748E9" units="cm"/>
+        </inkml:traceFormat>
+        <inkml:channelProperties>
+          <inkml:channelProperty channel="X" name="resolution" value="1000" units="1/cm"/>
+          <inkml:channelProperty channel="Y" name="resolution" value="1000" units="1/cm"/>
+        </inkml:channelProperties>
+      </inkml:inkSource>
+      <inkml:timestamp xml:id="ts0" timeString="2024-11-04T19:11:15.318"/>
+    </inkml:context>
+    <inkml:brush xml:id="br0">
+      <inkml:brushProperty name="width" value="0.05" units="cm"/>
+      <inkml:brushProperty name="height" value="0.05" units="cm"/>
+      <inkml:brushProperty name="ignorePressure" value="1"/>
+    </inkml:brush>
+  </inkml:definitions>
+  <inkml:trace contextRef="#ctx0" brushRef="#br0">1 1,'0'0</inkml:trace>
+</inkml:ink>
+</file>
+
 <file path=word/theme/theme1.xml><?xml version="1.0" encoding="utf-8"?>
 <a:theme xmlns:a="http://schemas.openxmlformats.org/drawingml/2006/main" name="Office Theme">
   <a:themeElements>

</xml_diff>